<commit_message>
Se realizan cambios en el análisis de costos de la aplicación
</commit_message>
<xml_diff>
--- a/AnalisisCostoAplicacion.docx
+++ b/AnalisisCostoAplicacion.docx
@@ -224,7 +224,6 @@
         </w:rPr>
         <w:t xml:space="preserve">Asignatura: </w:t>
       </w:r>
-      <w:proofErr w:type="spellStart"/>
       <w:r>
         <w:rPr>
           <w:rFonts w:ascii="Times New Roman" w:eastAsia="Times New Roman" w:hAnsi="Times New Roman" w:cs="Times New Roman"/>
@@ -233,18 +232,7 @@
           <w:szCs w:val="32"/>
           <w:lang w:eastAsia="es-MX"/>
         </w:rPr>
-        <w:t>Lab</w:t>
-      </w:r>
-      <w:proofErr w:type="spellEnd"/>
-      <w:r>
-        <w:rPr>
-          <w:rFonts w:ascii="Times New Roman" w:eastAsia="Times New Roman" w:hAnsi="Times New Roman" w:cs="Times New Roman"/>
-          <w:color w:val="000000"/>
-          <w:sz w:val="32"/>
-          <w:szCs w:val="32"/>
-          <w:lang w:eastAsia="es-MX"/>
-        </w:rPr>
-        <w:t>. C</w:t>
+        <w:t>Lab. C</w:t>
       </w:r>
       <w:r>
         <w:rPr>
@@ -793,15 +781,7 @@
         <w:t>De acuerdo con el</w:t>
       </w:r>
       <w:r>
-        <w:t xml:space="preserve"> buscador de empleo </w:t>
-      </w:r>
-      <w:proofErr w:type="spellStart"/>
-      <w:r>
-        <w:t>Glasdoor</w:t>
-      </w:r>
-      <w:proofErr w:type="spellEnd"/>
-      <w:r>
-        <w:t xml:space="preserve"> México, el salario promedio</w:t>
+        <w:t xml:space="preserve"> buscador de empleo Glasdoor México, el salario promedio</w:t>
       </w:r>
       <w:r>
         <w:t xml:space="preserve"> mensual</w:t>
@@ -841,7 +821,7 @@
       <w:tblPr>
         <w:tblStyle w:val="Tablaconcuadrcula4-nfasis5"/>
         <w:tblW w:w="5000" w:type="pct"/>
-        <w:tblLook w:val="04A0" w:firstRow="1" w:lastRow="0" w:firstColumn="1" w:lastColumn="0" w:noHBand="0" w:noVBand="1"/>
+        <w:tblLook w:val="05A0" w:firstRow="1" w:lastRow="0" w:firstColumn="1" w:lastColumn="1" w:noHBand="0" w:noVBand="1"/>
       </w:tblPr>
       <w:tblGrid>
         <w:gridCol w:w="969"/>
@@ -1077,14 +1057,14 @@
         </w:tc>
         <w:tc>
           <w:tcPr>
-            <w:tcW w:w="467" w:type="pct"/>
-            <w:vAlign w:val="center"/>
-          </w:tcPr>
-          <w:p>
-            <w:pPr>
-              <w:spacing w:line="276" w:lineRule="auto"/>
-              <w:jc w:val="center"/>
-              <w:cnfStyle w:val="100000000000" w:firstRow="1" w:lastRow="0" w:firstColumn="0" w:lastColumn="0" w:oddVBand="0" w:evenVBand="0" w:oddHBand="0" w:evenHBand="0" w:firstRowFirstColumn="0" w:firstRowLastColumn="0" w:lastRowFirstColumn="0" w:lastRowLastColumn="0"/>
+            <w:cnfStyle w:val="000100000000" w:firstRow="0" w:lastRow="0" w:firstColumn="0" w:lastColumn="1" w:oddVBand="0" w:evenVBand="0" w:oddHBand="0" w:evenHBand="0" w:firstRowFirstColumn="0" w:firstRowLastColumn="0" w:lastRowFirstColumn="0" w:lastRowLastColumn="0"/>
+            <w:tcW w:w="466" w:type="pct"/>
+            <w:vAlign w:val="center"/>
+          </w:tcPr>
+          <w:p>
+            <w:pPr>
+              <w:spacing w:line="276" w:lineRule="auto"/>
+              <w:jc w:val="center"/>
               <w:rPr>
                 <w:sz w:val="16"/>
                 <w:szCs w:val="16"/>
@@ -1329,14 +1309,14 @@
         </w:tc>
         <w:tc>
           <w:tcPr>
-            <w:tcW w:w="467" w:type="pct"/>
-            <w:vAlign w:val="center"/>
-          </w:tcPr>
-          <w:p>
-            <w:pPr>
-              <w:spacing w:line="276" w:lineRule="auto"/>
-              <w:jc w:val="center"/>
-              <w:cnfStyle w:val="000000100000" w:firstRow="0" w:lastRow="0" w:firstColumn="0" w:lastColumn="0" w:oddVBand="0" w:evenVBand="0" w:oddHBand="1" w:evenHBand="0" w:firstRowFirstColumn="0" w:firstRowLastColumn="0" w:lastRowFirstColumn="0" w:lastRowLastColumn="0"/>
+            <w:cnfStyle w:val="000100000000" w:firstRow="0" w:lastRow="0" w:firstColumn="0" w:lastColumn="1" w:oddVBand="0" w:evenVBand="0" w:oddHBand="0" w:evenHBand="0" w:firstRowFirstColumn="0" w:firstRowLastColumn="0" w:lastRowFirstColumn="0" w:lastRowLastColumn="0"/>
+            <w:tcW w:w="466" w:type="pct"/>
+            <w:vAlign w:val="center"/>
+          </w:tcPr>
+          <w:p>
+            <w:pPr>
+              <w:spacing w:line="276" w:lineRule="auto"/>
+              <w:jc w:val="center"/>
               <w:rPr>
                 <w:sz w:val="16"/>
                 <w:szCs w:val="16"/>
@@ -1578,14 +1558,14 @@
         </w:tc>
         <w:tc>
           <w:tcPr>
-            <w:tcW w:w="467" w:type="pct"/>
-            <w:vAlign w:val="center"/>
-          </w:tcPr>
-          <w:p>
-            <w:pPr>
-              <w:spacing w:line="276" w:lineRule="auto"/>
-              <w:jc w:val="center"/>
-              <w:cnfStyle w:val="000000000000" w:firstRow="0" w:lastRow="0" w:firstColumn="0" w:lastColumn="0" w:oddVBand="0" w:evenVBand="0" w:oddHBand="0" w:evenHBand="0" w:firstRowFirstColumn="0" w:firstRowLastColumn="0" w:lastRowFirstColumn="0" w:lastRowLastColumn="0"/>
+            <w:cnfStyle w:val="000100000000" w:firstRow="0" w:lastRow="0" w:firstColumn="0" w:lastColumn="1" w:oddVBand="0" w:evenVBand="0" w:oddHBand="0" w:evenHBand="0" w:firstRowFirstColumn="0" w:firstRowLastColumn="0" w:lastRowFirstColumn="0" w:lastRowLastColumn="0"/>
+            <w:tcW w:w="466" w:type="pct"/>
+            <w:vAlign w:val="center"/>
+          </w:tcPr>
+          <w:p>
+            <w:pPr>
+              <w:spacing w:line="276" w:lineRule="auto"/>
+              <w:jc w:val="center"/>
               <w:rPr>
                 <w:sz w:val="16"/>
                 <w:szCs w:val="16"/>
@@ -1602,6 +1582,1735 @@
         </w:tc>
       </w:tr>
     </w:tbl>
+    <w:p>
+      <w:pPr>
+        <w:pStyle w:val="Ttulo2"/>
+        <w:spacing w:before="240" w:line="276" w:lineRule="auto"/>
+      </w:pPr>
+      <w:r>
+        <w:t>Cálculo de sueldos reales</w:t>
+      </w:r>
+    </w:p>
+    <w:p>
+      <w:pPr>
+        <w:spacing w:before="240" w:line="276" w:lineRule="auto"/>
+        <w:jc w:val="both"/>
+      </w:pPr>
+      <w:r>
+        <w:t>A partir de los datos anteriores</w:t>
+      </w:r>
+      <w:r>
+        <w:t xml:space="preserve">, se toma en cuenta la columna del sueldo final aproximado por hora con el fin de obtener el precio real de cada uno de los trabajadores, incluyendo además los impuestos y el tiempo real de trabajo que llevó hacer </w:t>
+      </w:r>
+      <w:r>
+        <w:t>esta aplicación gráfica:</w:t>
+      </w:r>
+    </w:p>
+    <w:tbl>
+      <w:tblPr>
+        <w:tblStyle w:val="Tablaconcuadrcula4-nfasis5"/>
+        <w:tblW w:w="0" w:type="auto"/>
+        <w:tblLook w:val="04E0" w:firstRow="1" w:lastRow="1" w:firstColumn="1" w:lastColumn="0" w:noHBand="0" w:noVBand="1"/>
+      </w:tblPr>
+      <w:tblGrid>
+        <w:gridCol w:w="1245"/>
+        <w:gridCol w:w="1245"/>
+        <w:gridCol w:w="1245"/>
+        <w:gridCol w:w="1245"/>
+        <w:gridCol w:w="1245"/>
+        <w:gridCol w:w="1245"/>
+        <w:gridCol w:w="1246"/>
+        <w:gridCol w:w="1246"/>
+      </w:tblGrid>
+      <w:tr>
+        <w:trPr>
+          <w:cnfStyle w:val="100000000000" w:firstRow="1" w:lastRow="0" w:firstColumn="0" w:lastColumn="0" w:oddVBand="0" w:evenVBand="0" w:oddHBand="0" w:evenHBand="0" w:firstRowFirstColumn="0" w:firstRowLastColumn="0" w:lastRowFirstColumn="0" w:lastRowLastColumn="0"/>
+        </w:trPr>
+        <w:tc>
+          <w:tcPr>
+            <w:cnfStyle w:val="001000000000" w:firstRow="0" w:lastRow="0" w:firstColumn="1" w:lastColumn="0" w:oddVBand="0" w:evenVBand="0" w:oddHBand="0" w:evenHBand="0" w:firstRowFirstColumn="0" w:firstRowLastColumn="0" w:lastRowFirstColumn="0" w:lastRowLastColumn="0"/>
+            <w:tcW w:w="1245" w:type="dxa"/>
+            <w:vAlign w:val="center"/>
+          </w:tcPr>
+          <w:p>
+            <w:pPr>
+              <w:spacing w:line="276" w:lineRule="auto"/>
+              <w:jc w:val="center"/>
+              <w:rPr>
+                <w:sz w:val="16"/>
+                <w:szCs w:val="16"/>
+              </w:rPr>
+            </w:pPr>
+          </w:p>
+        </w:tc>
+        <w:tc>
+          <w:tcPr>
+            <w:tcW w:w="1245" w:type="dxa"/>
+            <w:vAlign w:val="center"/>
+          </w:tcPr>
+          <w:p>
+            <w:pPr>
+              <w:spacing w:line="276" w:lineRule="auto"/>
+              <w:jc w:val="center"/>
+              <w:cnfStyle w:val="100000000000" w:firstRow="1" w:lastRow="0" w:firstColumn="0" w:lastColumn="0" w:oddVBand="0" w:evenVBand="0" w:oddHBand="0" w:evenHBand="0" w:firstRowFirstColumn="0" w:firstRowLastColumn="0" w:lastRowFirstColumn="0" w:lastRowLastColumn="0"/>
+              <w:rPr>
+                <w:sz w:val="16"/>
+                <w:szCs w:val="16"/>
+              </w:rPr>
+            </w:pPr>
+            <w:r>
+              <w:rPr>
+                <w:sz w:val="16"/>
+                <w:szCs w:val="16"/>
+              </w:rPr>
+              <w:t>Puesto</w:t>
+            </w:r>
+          </w:p>
+        </w:tc>
+        <w:tc>
+          <w:tcPr>
+            <w:tcW w:w="1245" w:type="dxa"/>
+            <w:vAlign w:val="center"/>
+          </w:tcPr>
+          <w:p>
+            <w:pPr>
+              <w:spacing w:line="276" w:lineRule="auto"/>
+              <w:jc w:val="center"/>
+              <w:cnfStyle w:val="100000000000" w:firstRow="1" w:lastRow="0" w:firstColumn="0" w:lastColumn="0" w:oddVBand="0" w:evenVBand="0" w:oddHBand="0" w:evenHBand="0" w:firstRowFirstColumn="0" w:firstRowLastColumn="0" w:lastRowFirstColumn="0" w:lastRowLastColumn="0"/>
+              <w:rPr>
+                <w:sz w:val="16"/>
+                <w:szCs w:val="16"/>
+              </w:rPr>
+            </w:pPr>
+            <w:r>
+              <w:rPr>
+                <w:sz w:val="16"/>
+                <w:szCs w:val="16"/>
+              </w:rPr>
+              <w:t>Número de trabajadores</w:t>
+            </w:r>
+          </w:p>
+        </w:tc>
+        <w:tc>
+          <w:tcPr>
+            <w:tcW w:w="1245" w:type="dxa"/>
+            <w:vAlign w:val="center"/>
+          </w:tcPr>
+          <w:p>
+            <w:pPr>
+              <w:spacing w:line="276" w:lineRule="auto"/>
+              <w:jc w:val="center"/>
+              <w:cnfStyle w:val="100000000000" w:firstRow="1" w:lastRow="0" w:firstColumn="0" w:lastColumn="0" w:oddVBand="0" w:evenVBand="0" w:oddHBand="0" w:evenHBand="0" w:firstRowFirstColumn="0" w:firstRowLastColumn="0" w:lastRowFirstColumn="0" w:lastRowLastColumn="0"/>
+              <w:rPr>
+                <w:sz w:val="16"/>
+                <w:szCs w:val="16"/>
+              </w:rPr>
+            </w:pPr>
+            <w:r>
+              <w:rPr>
+                <w:sz w:val="16"/>
+                <w:szCs w:val="16"/>
+              </w:rPr>
+              <w:t>Tiempo trabajado en horas</w:t>
+            </w:r>
+          </w:p>
+        </w:tc>
+        <w:tc>
+          <w:tcPr>
+            <w:tcW w:w="1245" w:type="dxa"/>
+            <w:vAlign w:val="center"/>
+          </w:tcPr>
+          <w:p>
+            <w:pPr>
+              <w:spacing w:line="276" w:lineRule="auto"/>
+              <w:jc w:val="center"/>
+              <w:cnfStyle w:val="100000000000" w:firstRow="1" w:lastRow="0" w:firstColumn="0" w:lastColumn="0" w:oddVBand="0" w:evenVBand="0" w:oddHBand="0" w:evenHBand="0" w:firstRowFirstColumn="0" w:firstRowLastColumn="0" w:lastRowFirstColumn="0" w:lastRowLastColumn="0"/>
+              <w:rPr>
+                <w:sz w:val="16"/>
+                <w:szCs w:val="16"/>
+              </w:rPr>
+            </w:pPr>
+            <w:r>
+              <w:rPr>
+                <w:sz w:val="16"/>
+                <w:szCs w:val="16"/>
+              </w:rPr>
+              <w:t>Costo total en salarios</w:t>
+            </w:r>
+          </w:p>
+        </w:tc>
+        <w:tc>
+          <w:tcPr>
+            <w:tcW w:w="1245" w:type="dxa"/>
+            <w:vAlign w:val="center"/>
+          </w:tcPr>
+          <w:p>
+            <w:pPr>
+              <w:spacing w:line="276" w:lineRule="auto"/>
+              <w:jc w:val="center"/>
+              <w:cnfStyle w:val="100000000000" w:firstRow="1" w:lastRow="0" w:firstColumn="0" w:lastColumn="0" w:oddVBand="0" w:evenVBand="0" w:oddHBand="0" w:evenHBand="0" w:firstRowFirstColumn="0" w:firstRowLastColumn="0" w:lastRowFirstColumn="0" w:lastRowLastColumn="0"/>
+              <w:rPr>
+                <w:sz w:val="16"/>
+                <w:szCs w:val="16"/>
+              </w:rPr>
+            </w:pPr>
+            <w:r>
+              <w:rPr>
+                <w:sz w:val="16"/>
+                <w:szCs w:val="16"/>
+              </w:rPr>
+              <w:t>Servicios de consultoría y programación (25% del costo total en salarios)</w:t>
+            </w:r>
+          </w:p>
+        </w:tc>
+        <w:tc>
+          <w:tcPr>
+            <w:tcW w:w="1246" w:type="dxa"/>
+            <w:vAlign w:val="center"/>
+          </w:tcPr>
+          <w:p>
+            <w:pPr>
+              <w:spacing w:line="276" w:lineRule="auto"/>
+              <w:jc w:val="center"/>
+              <w:cnfStyle w:val="100000000000" w:firstRow="1" w:lastRow="0" w:firstColumn="0" w:lastColumn="0" w:oddVBand="0" w:evenVBand="0" w:oddHBand="0" w:evenHBand="0" w:firstRowFirstColumn="0" w:firstRowLastColumn="0" w:lastRowFirstColumn="0" w:lastRowLastColumn="0"/>
+              <w:rPr>
+                <w:sz w:val="16"/>
+                <w:szCs w:val="16"/>
+              </w:rPr>
+            </w:pPr>
+            <w:r>
+              <w:rPr>
+                <w:sz w:val="16"/>
+                <w:szCs w:val="16"/>
+              </w:rPr>
+              <w:t>30% de impuesto al SAT</w:t>
+            </w:r>
+          </w:p>
+        </w:tc>
+        <w:tc>
+          <w:tcPr>
+            <w:tcW w:w="1246" w:type="dxa"/>
+            <w:vAlign w:val="center"/>
+          </w:tcPr>
+          <w:p>
+            <w:pPr>
+              <w:spacing w:line="276" w:lineRule="auto"/>
+              <w:jc w:val="center"/>
+              <w:cnfStyle w:val="100000000000" w:firstRow="1" w:lastRow="0" w:firstColumn="0" w:lastColumn="0" w:oddVBand="0" w:evenVBand="0" w:oddHBand="0" w:evenHBand="0" w:firstRowFirstColumn="0" w:firstRowLastColumn="0" w:lastRowFirstColumn="0" w:lastRowLastColumn="0"/>
+              <w:rPr>
+                <w:sz w:val="16"/>
+                <w:szCs w:val="16"/>
+              </w:rPr>
+            </w:pPr>
+            <w:r>
+              <w:rPr>
+                <w:sz w:val="16"/>
+                <w:szCs w:val="16"/>
+              </w:rPr>
+              <w:t>Utilidad Bruta (Ganancias adicionales al salario)</w:t>
+            </w:r>
+          </w:p>
+        </w:tc>
+      </w:tr>
+      <w:tr>
+        <w:trPr>
+          <w:cnfStyle w:val="000000100000" w:firstRow="0" w:lastRow="0" w:firstColumn="0" w:lastColumn="0" w:oddVBand="0" w:evenVBand="0" w:oddHBand="1" w:evenHBand="0" w:firstRowFirstColumn="0" w:firstRowLastColumn="0" w:lastRowFirstColumn="0" w:lastRowLastColumn="0"/>
+        </w:trPr>
+        <w:tc>
+          <w:tcPr>
+            <w:cnfStyle w:val="001000000000" w:firstRow="0" w:lastRow="0" w:firstColumn="1" w:lastColumn="0" w:oddVBand="0" w:evenVBand="0" w:oddHBand="0" w:evenHBand="0" w:firstRowFirstColumn="0" w:firstRowLastColumn="0" w:lastRowFirstColumn="0" w:lastRowLastColumn="0"/>
+            <w:tcW w:w="1245" w:type="dxa"/>
+            <w:vAlign w:val="center"/>
+          </w:tcPr>
+          <w:p>
+            <w:pPr>
+              <w:spacing w:line="276" w:lineRule="auto"/>
+              <w:jc w:val="center"/>
+              <w:rPr>
+                <w:sz w:val="16"/>
+                <w:szCs w:val="16"/>
+              </w:rPr>
+            </w:pPr>
+          </w:p>
+        </w:tc>
+        <w:tc>
+          <w:tcPr>
+            <w:tcW w:w="1245" w:type="dxa"/>
+            <w:vAlign w:val="center"/>
+          </w:tcPr>
+          <w:p>
+            <w:pPr>
+              <w:spacing w:line="276" w:lineRule="auto"/>
+              <w:jc w:val="center"/>
+              <w:cnfStyle w:val="000000100000" w:firstRow="0" w:lastRow="0" w:firstColumn="0" w:lastColumn="0" w:oddVBand="0" w:evenVBand="0" w:oddHBand="1" w:evenHBand="0" w:firstRowFirstColumn="0" w:firstRowLastColumn="0" w:lastRowFirstColumn="0" w:lastRowLastColumn="0"/>
+              <w:rPr>
+                <w:sz w:val="16"/>
+                <w:szCs w:val="16"/>
+              </w:rPr>
+            </w:pPr>
+            <w:r>
+              <w:rPr>
+                <w:sz w:val="16"/>
+                <w:szCs w:val="16"/>
+              </w:rPr>
+              <w:t>Animador</w:t>
+            </w:r>
+          </w:p>
+        </w:tc>
+        <w:tc>
+          <w:tcPr>
+            <w:tcW w:w="1245" w:type="dxa"/>
+            <w:vAlign w:val="center"/>
+          </w:tcPr>
+          <w:p>
+            <w:pPr>
+              <w:spacing w:line="276" w:lineRule="auto"/>
+              <w:jc w:val="center"/>
+              <w:cnfStyle w:val="000000100000" w:firstRow="0" w:lastRow="0" w:firstColumn="0" w:lastColumn="0" w:oddVBand="0" w:evenVBand="0" w:oddHBand="1" w:evenHBand="0" w:firstRowFirstColumn="0" w:firstRowLastColumn="0" w:lastRowFirstColumn="0" w:lastRowLastColumn="0"/>
+              <w:rPr>
+                <w:sz w:val="16"/>
+                <w:szCs w:val="16"/>
+              </w:rPr>
+            </w:pPr>
+            <w:r>
+              <w:rPr>
+                <w:sz w:val="16"/>
+                <w:szCs w:val="16"/>
+              </w:rPr>
+              <w:t>2</w:t>
+            </w:r>
+          </w:p>
+        </w:tc>
+        <w:tc>
+          <w:tcPr>
+            <w:tcW w:w="1245" w:type="dxa"/>
+            <w:vAlign w:val="center"/>
+          </w:tcPr>
+          <w:p>
+            <w:pPr>
+              <w:spacing w:line="276" w:lineRule="auto"/>
+              <w:jc w:val="center"/>
+              <w:cnfStyle w:val="000000100000" w:firstRow="0" w:lastRow="0" w:firstColumn="0" w:lastColumn="0" w:oddVBand="0" w:evenVBand="0" w:oddHBand="1" w:evenHBand="0" w:firstRowFirstColumn="0" w:firstRowLastColumn="0" w:lastRowFirstColumn="0" w:lastRowLastColumn="0"/>
+              <w:rPr>
+                <w:sz w:val="16"/>
+                <w:szCs w:val="16"/>
+              </w:rPr>
+            </w:pPr>
+            <w:r>
+              <w:rPr>
+                <w:sz w:val="16"/>
+                <w:szCs w:val="16"/>
+              </w:rPr>
+              <w:t>90</w:t>
+            </w:r>
+          </w:p>
+        </w:tc>
+        <w:tc>
+          <w:tcPr>
+            <w:tcW w:w="1245" w:type="dxa"/>
+            <w:vAlign w:val="center"/>
+          </w:tcPr>
+          <w:p>
+            <w:pPr>
+              <w:spacing w:line="276" w:lineRule="auto"/>
+              <w:jc w:val="center"/>
+              <w:cnfStyle w:val="000000100000" w:firstRow="0" w:lastRow="0" w:firstColumn="0" w:lastColumn="0" w:oddVBand="0" w:evenVBand="0" w:oddHBand="1" w:evenHBand="0" w:firstRowFirstColumn="0" w:firstRowLastColumn="0" w:lastRowFirstColumn="0" w:lastRowLastColumn="0"/>
+              <w:rPr>
+                <w:sz w:val="16"/>
+                <w:szCs w:val="16"/>
+              </w:rPr>
+            </w:pPr>
+            <w:r>
+              <w:rPr>
+                <w:sz w:val="16"/>
+                <w:szCs w:val="16"/>
+              </w:rPr>
+              <w:t>$</w:t>
+            </w:r>
+            <w:r>
+              <w:rPr>
+                <w:sz w:val="16"/>
+                <w:szCs w:val="16"/>
+              </w:rPr>
+              <w:t>32,297.40</w:t>
+            </w:r>
+          </w:p>
+        </w:tc>
+        <w:tc>
+          <w:tcPr>
+            <w:tcW w:w="1245" w:type="dxa"/>
+            <w:vAlign w:val="center"/>
+          </w:tcPr>
+          <w:p>
+            <w:pPr>
+              <w:spacing w:line="276" w:lineRule="auto"/>
+              <w:jc w:val="center"/>
+              <w:cnfStyle w:val="000000100000" w:firstRow="0" w:lastRow="0" w:firstColumn="0" w:lastColumn="0" w:oddVBand="0" w:evenVBand="0" w:oddHBand="1" w:evenHBand="0" w:firstRowFirstColumn="0" w:firstRowLastColumn="0" w:lastRowFirstColumn="0" w:lastRowLastColumn="0"/>
+              <w:rPr>
+                <w:sz w:val="16"/>
+                <w:szCs w:val="16"/>
+              </w:rPr>
+            </w:pPr>
+            <w:r>
+              <w:rPr>
+                <w:sz w:val="16"/>
+                <w:szCs w:val="16"/>
+              </w:rPr>
+              <w:t>$</w:t>
+            </w:r>
+            <w:r>
+              <w:rPr>
+                <w:sz w:val="16"/>
+                <w:szCs w:val="16"/>
+              </w:rPr>
+              <w:t>8,074.35</w:t>
+            </w:r>
+          </w:p>
+        </w:tc>
+        <w:tc>
+          <w:tcPr>
+            <w:tcW w:w="1246" w:type="dxa"/>
+            <w:vAlign w:val="center"/>
+          </w:tcPr>
+          <w:p>
+            <w:pPr>
+              <w:spacing w:line="276" w:lineRule="auto"/>
+              <w:jc w:val="center"/>
+              <w:cnfStyle w:val="000000100000" w:firstRow="0" w:lastRow="0" w:firstColumn="0" w:lastColumn="0" w:oddVBand="0" w:evenVBand="0" w:oddHBand="1" w:evenHBand="0" w:firstRowFirstColumn="0" w:firstRowLastColumn="0" w:lastRowFirstColumn="0" w:lastRowLastColumn="0"/>
+              <w:rPr>
+                <w:sz w:val="16"/>
+                <w:szCs w:val="16"/>
+              </w:rPr>
+            </w:pPr>
+            <w:r>
+              <w:rPr>
+                <w:sz w:val="16"/>
+                <w:szCs w:val="16"/>
+              </w:rPr>
+              <w:t>$</w:t>
+            </w:r>
+            <w:r>
+              <w:rPr>
+                <w:sz w:val="16"/>
+                <w:szCs w:val="16"/>
+              </w:rPr>
+              <w:t>2,422</w:t>
+            </w:r>
+            <w:r>
+              <w:rPr>
+                <w:sz w:val="16"/>
+                <w:szCs w:val="16"/>
+              </w:rPr>
+              <w:t>.</w:t>
+            </w:r>
+            <w:r>
+              <w:rPr>
+                <w:sz w:val="16"/>
+                <w:szCs w:val="16"/>
+              </w:rPr>
+              <w:t>3</w:t>
+            </w:r>
+            <w:r>
+              <w:rPr>
+                <w:sz w:val="16"/>
+                <w:szCs w:val="16"/>
+              </w:rPr>
+              <w:t>1</w:t>
+            </w:r>
+          </w:p>
+        </w:tc>
+        <w:tc>
+          <w:tcPr>
+            <w:tcW w:w="1246" w:type="dxa"/>
+            <w:vAlign w:val="center"/>
+          </w:tcPr>
+          <w:p>
+            <w:pPr>
+              <w:spacing w:line="276" w:lineRule="auto"/>
+              <w:jc w:val="center"/>
+              <w:cnfStyle w:val="000000100000" w:firstRow="0" w:lastRow="0" w:firstColumn="0" w:lastColumn="0" w:oddVBand="0" w:evenVBand="0" w:oddHBand="1" w:evenHBand="0" w:firstRowFirstColumn="0" w:firstRowLastColumn="0" w:lastRowFirstColumn="0" w:lastRowLastColumn="0"/>
+              <w:rPr>
+                <w:sz w:val="16"/>
+                <w:szCs w:val="16"/>
+              </w:rPr>
+            </w:pPr>
+            <w:r>
+              <w:rPr>
+                <w:sz w:val="16"/>
+                <w:szCs w:val="16"/>
+              </w:rPr>
+              <w:t>$5,652.04</w:t>
+            </w:r>
+          </w:p>
+        </w:tc>
+      </w:tr>
+      <w:tr>
+        <w:tc>
+          <w:tcPr>
+            <w:cnfStyle w:val="001000000000" w:firstRow="0" w:lastRow="0" w:firstColumn="1" w:lastColumn="0" w:oddVBand="0" w:evenVBand="0" w:oddHBand="0" w:evenHBand="0" w:firstRowFirstColumn="0" w:firstRowLastColumn="0" w:lastRowFirstColumn="0" w:lastRowLastColumn="0"/>
+            <w:tcW w:w="1245" w:type="dxa"/>
+            <w:vAlign w:val="center"/>
+          </w:tcPr>
+          <w:p>
+            <w:pPr>
+              <w:spacing w:line="276" w:lineRule="auto"/>
+              <w:jc w:val="center"/>
+              <w:rPr>
+                <w:sz w:val="16"/>
+                <w:szCs w:val="16"/>
+              </w:rPr>
+            </w:pPr>
+          </w:p>
+        </w:tc>
+        <w:tc>
+          <w:tcPr>
+            <w:tcW w:w="1245" w:type="dxa"/>
+            <w:vAlign w:val="center"/>
+          </w:tcPr>
+          <w:p>
+            <w:pPr>
+              <w:spacing w:line="276" w:lineRule="auto"/>
+              <w:jc w:val="center"/>
+              <w:cnfStyle w:val="000000000000" w:firstRow="0" w:lastRow="0" w:firstColumn="0" w:lastColumn="0" w:oddVBand="0" w:evenVBand="0" w:oddHBand="0" w:evenHBand="0" w:firstRowFirstColumn="0" w:firstRowLastColumn="0" w:lastRowFirstColumn="0" w:lastRowLastColumn="0"/>
+              <w:rPr>
+                <w:sz w:val="16"/>
+                <w:szCs w:val="16"/>
+              </w:rPr>
+            </w:pPr>
+            <w:r>
+              <w:rPr>
+                <w:sz w:val="16"/>
+                <w:szCs w:val="16"/>
+              </w:rPr>
+              <w:t>Consultor</w:t>
+            </w:r>
+          </w:p>
+        </w:tc>
+        <w:tc>
+          <w:tcPr>
+            <w:tcW w:w="1245" w:type="dxa"/>
+            <w:vAlign w:val="center"/>
+          </w:tcPr>
+          <w:p>
+            <w:pPr>
+              <w:spacing w:line="276" w:lineRule="auto"/>
+              <w:jc w:val="center"/>
+              <w:cnfStyle w:val="000000000000" w:firstRow="0" w:lastRow="0" w:firstColumn="0" w:lastColumn="0" w:oddVBand="0" w:evenVBand="0" w:oddHBand="0" w:evenHBand="0" w:firstRowFirstColumn="0" w:firstRowLastColumn="0" w:lastRowFirstColumn="0" w:lastRowLastColumn="0"/>
+              <w:rPr>
+                <w:sz w:val="16"/>
+                <w:szCs w:val="16"/>
+              </w:rPr>
+            </w:pPr>
+            <w:r>
+              <w:rPr>
+                <w:sz w:val="16"/>
+                <w:szCs w:val="16"/>
+              </w:rPr>
+              <w:t>1</w:t>
+            </w:r>
+          </w:p>
+        </w:tc>
+        <w:tc>
+          <w:tcPr>
+            <w:tcW w:w="1245" w:type="dxa"/>
+            <w:vAlign w:val="center"/>
+          </w:tcPr>
+          <w:p>
+            <w:pPr>
+              <w:spacing w:line="276" w:lineRule="auto"/>
+              <w:jc w:val="center"/>
+              <w:cnfStyle w:val="000000000000" w:firstRow="0" w:lastRow="0" w:firstColumn="0" w:lastColumn="0" w:oddVBand="0" w:evenVBand="0" w:oddHBand="0" w:evenHBand="0" w:firstRowFirstColumn="0" w:firstRowLastColumn="0" w:lastRowFirstColumn="0" w:lastRowLastColumn="0"/>
+              <w:rPr>
+                <w:sz w:val="16"/>
+                <w:szCs w:val="16"/>
+              </w:rPr>
+            </w:pPr>
+            <w:r>
+              <w:rPr>
+                <w:sz w:val="16"/>
+                <w:szCs w:val="16"/>
+              </w:rPr>
+              <w:t>30</w:t>
+            </w:r>
+          </w:p>
+        </w:tc>
+        <w:tc>
+          <w:tcPr>
+            <w:tcW w:w="1245" w:type="dxa"/>
+            <w:vAlign w:val="center"/>
+          </w:tcPr>
+          <w:p>
+            <w:pPr>
+              <w:spacing w:line="276" w:lineRule="auto"/>
+              <w:jc w:val="center"/>
+              <w:cnfStyle w:val="000000000000" w:firstRow="0" w:lastRow="0" w:firstColumn="0" w:lastColumn="0" w:oddVBand="0" w:evenVBand="0" w:oddHBand="0" w:evenHBand="0" w:firstRowFirstColumn="0" w:firstRowLastColumn="0" w:lastRowFirstColumn="0" w:lastRowLastColumn="0"/>
+              <w:rPr>
+                <w:sz w:val="16"/>
+                <w:szCs w:val="16"/>
+              </w:rPr>
+            </w:pPr>
+            <w:r>
+              <w:rPr>
+                <w:sz w:val="16"/>
+                <w:szCs w:val="16"/>
+              </w:rPr>
+              <w:t>$6,517.20</w:t>
+            </w:r>
+          </w:p>
+        </w:tc>
+        <w:tc>
+          <w:tcPr>
+            <w:tcW w:w="1245" w:type="dxa"/>
+            <w:vAlign w:val="center"/>
+          </w:tcPr>
+          <w:p>
+            <w:pPr>
+              <w:spacing w:line="276" w:lineRule="auto"/>
+              <w:jc w:val="center"/>
+              <w:cnfStyle w:val="000000000000" w:firstRow="0" w:lastRow="0" w:firstColumn="0" w:lastColumn="0" w:oddVBand="0" w:evenVBand="0" w:oddHBand="0" w:evenHBand="0" w:firstRowFirstColumn="0" w:firstRowLastColumn="0" w:lastRowFirstColumn="0" w:lastRowLastColumn="0"/>
+              <w:rPr>
+                <w:sz w:val="16"/>
+                <w:szCs w:val="16"/>
+              </w:rPr>
+            </w:pPr>
+            <w:r>
+              <w:rPr>
+                <w:sz w:val="16"/>
+                <w:szCs w:val="16"/>
+              </w:rPr>
+              <w:t>$1,629.30</w:t>
+            </w:r>
+          </w:p>
+        </w:tc>
+        <w:tc>
+          <w:tcPr>
+            <w:tcW w:w="1246" w:type="dxa"/>
+            <w:vAlign w:val="center"/>
+          </w:tcPr>
+          <w:p>
+            <w:pPr>
+              <w:spacing w:line="276" w:lineRule="auto"/>
+              <w:jc w:val="center"/>
+              <w:cnfStyle w:val="000000000000" w:firstRow="0" w:lastRow="0" w:firstColumn="0" w:lastColumn="0" w:oddVBand="0" w:evenVBand="0" w:oddHBand="0" w:evenHBand="0" w:firstRowFirstColumn="0" w:firstRowLastColumn="0" w:lastRowFirstColumn="0" w:lastRowLastColumn="0"/>
+              <w:rPr>
+                <w:sz w:val="16"/>
+                <w:szCs w:val="16"/>
+              </w:rPr>
+            </w:pPr>
+            <w:r>
+              <w:rPr>
+                <w:sz w:val="16"/>
+                <w:szCs w:val="16"/>
+              </w:rPr>
+              <w:t>$488.79</w:t>
+            </w:r>
+          </w:p>
+        </w:tc>
+        <w:tc>
+          <w:tcPr>
+            <w:tcW w:w="1246" w:type="dxa"/>
+            <w:vAlign w:val="center"/>
+          </w:tcPr>
+          <w:p>
+            <w:pPr>
+              <w:spacing w:line="276" w:lineRule="auto"/>
+              <w:jc w:val="center"/>
+              <w:cnfStyle w:val="000000000000" w:firstRow="0" w:lastRow="0" w:firstColumn="0" w:lastColumn="0" w:oddVBand="0" w:evenVBand="0" w:oddHBand="0" w:evenHBand="0" w:firstRowFirstColumn="0" w:firstRowLastColumn="0" w:lastRowFirstColumn="0" w:lastRowLastColumn="0"/>
+              <w:rPr>
+                <w:sz w:val="16"/>
+                <w:szCs w:val="16"/>
+              </w:rPr>
+            </w:pPr>
+            <w:r>
+              <w:rPr>
+                <w:sz w:val="16"/>
+                <w:szCs w:val="16"/>
+              </w:rPr>
+              <w:t>$1,140.51</w:t>
+            </w:r>
+          </w:p>
+        </w:tc>
+      </w:tr>
+      <w:tr>
+        <w:trPr>
+          <w:cnfStyle w:val="010000000000" w:firstRow="0" w:lastRow="1" w:firstColumn="0" w:lastColumn="0" w:oddVBand="0" w:evenVBand="0" w:oddHBand="0" w:evenHBand="0" w:firstRowFirstColumn="0" w:firstRowLastColumn="0" w:lastRowFirstColumn="0" w:lastRowLastColumn="0"/>
+        </w:trPr>
+        <w:tc>
+          <w:tcPr>
+            <w:cnfStyle w:val="001000000000" w:firstRow="0" w:lastRow="0" w:firstColumn="1" w:lastColumn="0" w:oddVBand="0" w:evenVBand="0" w:oddHBand="0" w:evenHBand="0" w:firstRowFirstColumn="0" w:firstRowLastColumn="0" w:lastRowFirstColumn="0" w:lastRowLastColumn="0"/>
+            <w:tcW w:w="1245" w:type="dxa"/>
+            <w:vAlign w:val="center"/>
+          </w:tcPr>
+          <w:p>
+            <w:pPr>
+              <w:spacing w:line="276" w:lineRule="auto"/>
+              <w:jc w:val="center"/>
+              <w:rPr>
+                <w:sz w:val="16"/>
+                <w:szCs w:val="16"/>
+              </w:rPr>
+            </w:pPr>
+            <w:r>
+              <w:rPr>
+                <w:sz w:val="16"/>
+                <w:szCs w:val="16"/>
+              </w:rPr>
+              <w:t>Totales</w:t>
+            </w:r>
+          </w:p>
+        </w:tc>
+        <w:tc>
+          <w:tcPr>
+            <w:tcW w:w="1245" w:type="dxa"/>
+            <w:vAlign w:val="center"/>
+          </w:tcPr>
+          <w:p>
+            <w:pPr>
+              <w:spacing w:line="276" w:lineRule="auto"/>
+              <w:jc w:val="center"/>
+              <w:cnfStyle w:val="010000000000" w:firstRow="0" w:lastRow="1" w:firstColumn="0" w:lastColumn="0" w:oddVBand="0" w:evenVBand="0" w:oddHBand="0" w:evenHBand="0" w:firstRowFirstColumn="0" w:firstRowLastColumn="0" w:lastRowFirstColumn="0" w:lastRowLastColumn="0"/>
+              <w:rPr>
+                <w:sz w:val="16"/>
+                <w:szCs w:val="16"/>
+              </w:rPr>
+            </w:pPr>
+            <w:r>
+              <w:rPr>
+                <w:sz w:val="16"/>
+                <w:szCs w:val="16"/>
+              </w:rPr>
+              <w:t>3</w:t>
+            </w:r>
+          </w:p>
+        </w:tc>
+        <w:tc>
+          <w:tcPr>
+            <w:tcW w:w="1245" w:type="dxa"/>
+            <w:vAlign w:val="center"/>
+          </w:tcPr>
+          <w:p>
+            <w:pPr>
+              <w:spacing w:line="276" w:lineRule="auto"/>
+              <w:jc w:val="center"/>
+              <w:cnfStyle w:val="010000000000" w:firstRow="0" w:lastRow="1" w:firstColumn="0" w:lastColumn="0" w:oddVBand="0" w:evenVBand="0" w:oddHBand="0" w:evenHBand="0" w:firstRowFirstColumn="0" w:firstRowLastColumn="0" w:lastRowFirstColumn="0" w:lastRowLastColumn="0"/>
+              <w:rPr>
+                <w:sz w:val="16"/>
+                <w:szCs w:val="16"/>
+              </w:rPr>
+            </w:pPr>
+            <w:r>
+              <w:rPr>
+                <w:sz w:val="16"/>
+                <w:szCs w:val="16"/>
+              </w:rPr>
+              <w:t>3</w:t>
+            </w:r>
+          </w:p>
+        </w:tc>
+        <w:tc>
+          <w:tcPr>
+            <w:tcW w:w="1245" w:type="dxa"/>
+            <w:vAlign w:val="center"/>
+          </w:tcPr>
+          <w:p>
+            <w:pPr>
+              <w:spacing w:line="276" w:lineRule="auto"/>
+              <w:jc w:val="center"/>
+              <w:cnfStyle w:val="010000000000" w:firstRow="0" w:lastRow="1" w:firstColumn="0" w:lastColumn="0" w:oddVBand="0" w:evenVBand="0" w:oddHBand="0" w:evenHBand="0" w:firstRowFirstColumn="0" w:firstRowLastColumn="0" w:lastRowFirstColumn="0" w:lastRowLastColumn="0"/>
+              <w:rPr>
+                <w:sz w:val="16"/>
+                <w:szCs w:val="16"/>
+              </w:rPr>
+            </w:pPr>
+            <w:r>
+              <w:rPr>
+                <w:sz w:val="16"/>
+                <w:szCs w:val="16"/>
+              </w:rPr>
+              <w:t>105</w:t>
+            </w:r>
+          </w:p>
+        </w:tc>
+        <w:tc>
+          <w:tcPr>
+            <w:tcW w:w="1245" w:type="dxa"/>
+            <w:vAlign w:val="center"/>
+          </w:tcPr>
+          <w:p>
+            <w:pPr>
+              <w:spacing w:line="276" w:lineRule="auto"/>
+              <w:jc w:val="center"/>
+              <w:cnfStyle w:val="010000000000" w:firstRow="0" w:lastRow="1" w:firstColumn="0" w:lastColumn="0" w:oddVBand="0" w:evenVBand="0" w:oddHBand="0" w:evenHBand="0" w:firstRowFirstColumn="0" w:firstRowLastColumn="0" w:lastRowFirstColumn="0" w:lastRowLastColumn="0"/>
+              <w:rPr>
+                <w:sz w:val="16"/>
+                <w:szCs w:val="16"/>
+              </w:rPr>
+            </w:pPr>
+            <w:r>
+              <w:rPr>
+                <w:sz w:val="16"/>
+                <w:szCs w:val="16"/>
+              </w:rPr>
+              <w:t>$38,814.60</w:t>
+            </w:r>
+          </w:p>
+        </w:tc>
+        <w:tc>
+          <w:tcPr>
+            <w:tcW w:w="1245" w:type="dxa"/>
+            <w:vAlign w:val="center"/>
+          </w:tcPr>
+          <w:p>
+            <w:pPr>
+              <w:spacing w:line="276" w:lineRule="auto"/>
+              <w:jc w:val="center"/>
+              <w:cnfStyle w:val="010000000000" w:firstRow="0" w:lastRow="1" w:firstColumn="0" w:lastColumn="0" w:oddVBand="0" w:evenVBand="0" w:oddHBand="0" w:evenHBand="0" w:firstRowFirstColumn="0" w:firstRowLastColumn="0" w:lastRowFirstColumn="0" w:lastRowLastColumn="0"/>
+              <w:rPr>
+                <w:sz w:val="16"/>
+                <w:szCs w:val="16"/>
+              </w:rPr>
+            </w:pPr>
+            <w:r>
+              <w:rPr>
+                <w:sz w:val="16"/>
+                <w:szCs w:val="16"/>
+              </w:rPr>
+              <w:t>$9,703.65</w:t>
+            </w:r>
+          </w:p>
+        </w:tc>
+        <w:tc>
+          <w:tcPr>
+            <w:tcW w:w="1246" w:type="dxa"/>
+            <w:vAlign w:val="center"/>
+          </w:tcPr>
+          <w:p>
+            <w:pPr>
+              <w:spacing w:line="276" w:lineRule="auto"/>
+              <w:jc w:val="center"/>
+              <w:cnfStyle w:val="010000000000" w:firstRow="0" w:lastRow="1" w:firstColumn="0" w:lastColumn="0" w:oddVBand="0" w:evenVBand="0" w:oddHBand="0" w:evenHBand="0" w:firstRowFirstColumn="0" w:firstRowLastColumn="0" w:lastRowFirstColumn="0" w:lastRowLastColumn="0"/>
+              <w:rPr>
+                <w:sz w:val="16"/>
+                <w:szCs w:val="16"/>
+              </w:rPr>
+            </w:pPr>
+            <w:r>
+              <w:rPr>
+                <w:sz w:val="16"/>
+                <w:szCs w:val="16"/>
+              </w:rPr>
+              <w:t>$2,911.10</w:t>
+            </w:r>
+          </w:p>
+        </w:tc>
+        <w:tc>
+          <w:tcPr>
+            <w:tcW w:w="1246" w:type="dxa"/>
+            <w:vAlign w:val="center"/>
+          </w:tcPr>
+          <w:p>
+            <w:pPr>
+              <w:spacing w:line="276" w:lineRule="auto"/>
+              <w:jc w:val="center"/>
+              <w:cnfStyle w:val="010000000000" w:firstRow="0" w:lastRow="1" w:firstColumn="0" w:lastColumn="0" w:oddVBand="0" w:evenVBand="0" w:oddHBand="0" w:evenHBand="0" w:firstRowFirstColumn="0" w:firstRowLastColumn="0" w:lastRowFirstColumn="0" w:lastRowLastColumn="0"/>
+              <w:rPr>
+                <w:sz w:val="16"/>
+                <w:szCs w:val="16"/>
+              </w:rPr>
+            </w:pPr>
+            <w:r>
+              <w:rPr>
+                <w:sz w:val="16"/>
+                <w:szCs w:val="16"/>
+              </w:rPr>
+              <w:t>$6,792.55</w:t>
+            </w:r>
+          </w:p>
+        </w:tc>
+      </w:tr>
+    </w:tbl>
+    <w:p>
+      <w:pPr>
+        <w:pStyle w:val="Ttulo2"/>
+        <w:spacing w:before="240" w:line="276" w:lineRule="auto"/>
+      </w:pPr>
+      <w:r>
+        <w:t>Gastos operativos</w:t>
+      </w:r>
+    </w:p>
+    <w:p>
+      <w:pPr>
+        <w:spacing w:before="240" w:line="276" w:lineRule="auto"/>
+        <w:jc w:val="both"/>
+      </w:pPr>
+      <w:r>
+        <w:t>Se</w:t>
+      </w:r>
+      <w:r>
+        <w:t xml:space="preserve"> consideran gastos adicionales como energía eléctrica, internet y telefonía. </w:t>
+      </w:r>
+    </w:p>
+    <w:tbl>
+      <w:tblPr>
+        <w:tblStyle w:val="Tablaconcuadrcula4-nfasis5"/>
+        <w:tblW w:w="0" w:type="auto"/>
+        <w:tblLook w:val="04E0" w:firstRow="1" w:lastRow="1" w:firstColumn="1" w:lastColumn="0" w:noHBand="0" w:noVBand="1"/>
+      </w:tblPr>
+      <w:tblGrid>
+        <w:gridCol w:w="3320"/>
+        <w:gridCol w:w="3321"/>
+        <w:gridCol w:w="3321"/>
+      </w:tblGrid>
+      <w:tr>
+        <w:trPr>
+          <w:cnfStyle w:val="100000000000" w:firstRow="1" w:lastRow="0" w:firstColumn="0" w:lastColumn="0" w:oddVBand="0" w:evenVBand="0" w:oddHBand="0" w:evenHBand="0" w:firstRowFirstColumn="0" w:firstRowLastColumn="0" w:lastRowFirstColumn="0" w:lastRowLastColumn="0"/>
+        </w:trPr>
+        <w:tc>
+          <w:tcPr>
+            <w:cnfStyle w:val="001000000000" w:firstRow="0" w:lastRow="0" w:firstColumn="1" w:lastColumn="0" w:oddVBand="0" w:evenVBand="0" w:oddHBand="0" w:evenHBand="0" w:firstRowFirstColumn="0" w:firstRowLastColumn="0" w:lastRowFirstColumn="0" w:lastRowLastColumn="0"/>
+            <w:tcW w:w="3320" w:type="dxa"/>
+            <w:vAlign w:val="center"/>
+          </w:tcPr>
+          <w:p>
+            <w:pPr>
+              <w:spacing w:line="276" w:lineRule="auto"/>
+              <w:jc w:val="center"/>
+              <w:rPr>
+                <w:sz w:val="16"/>
+                <w:szCs w:val="16"/>
+              </w:rPr>
+            </w:pPr>
+          </w:p>
+        </w:tc>
+        <w:tc>
+          <w:tcPr>
+            <w:tcW w:w="3321" w:type="dxa"/>
+            <w:vAlign w:val="center"/>
+          </w:tcPr>
+          <w:p>
+            <w:pPr>
+              <w:spacing w:line="276" w:lineRule="auto"/>
+              <w:jc w:val="center"/>
+              <w:cnfStyle w:val="100000000000" w:firstRow="1" w:lastRow="0" w:firstColumn="0" w:lastColumn="0" w:oddVBand="0" w:evenVBand="0" w:oddHBand="0" w:evenHBand="0" w:firstRowFirstColumn="0" w:firstRowLastColumn="0" w:lastRowFirstColumn="0" w:lastRowLastColumn="0"/>
+              <w:rPr>
+                <w:sz w:val="16"/>
+                <w:szCs w:val="16"/>
+              </w:rPr>
+            </w:pPr>
+            <w:r>
+              <w:rPr>
+                <w:sz w:val="16"/>
+                <w:szCs w:val="16"/>
+              </w:rPr>
+              <w:t>Recursos</w:t>
+            </w:r>
+          </w:p>
+        </w:tc>
+        <w:tc>
+          <w:tcPr>
+            <w:tcW w:w="3321" w:type="dxa"/>
+            <w:vAlign w:val="center"/>
+          </w:tcPr>
+          <w:p>
+            <w:pPr>
+              <w:spacing w:line="276" w:lineRule="auto"/>
+              <w:jc w:val="center"/>
+              <w:cnfStyle w:val="100000000000" w:firstRow="1" w:lastRow="0" w:firstColumn="0" w:lastColumn="0" w:oddVBand="0" w:evenVBand="0" w:oddHBand="0" w:evenHBand="0" w:firstRowFirstColumn="0" w:firstRowLastColumn="0" w:lastRowFirstColumn="0" w:lastRowLastColumn="0"/>
+              <w:rPr>
+                <w:sz w:val="16"/>
+                <w:szCs w:val="16"/>
+              </w:rPr>
+            </w:pPr>
+            <w:r>
+              <w:rPr>
+                <w:sz w:val="16"/>
+                <w:szCs w:val="16"/>
+              </w:rPr>
+              <w:t>Costo por mes</w:t>
+            </w:r>
+            <w:r>
+              <w:rPr>
+                <w:sz w:val="16"/>
+                <w:szCs w:val="16"/>
+              </w:rPr>
+              <w:t xml:space="preserve"> para los 3 trabajadores</w:t>
+            </w:r>
+          </w:p>
+        </w:tc>
+      </w:tr>
+      <w:tr>
+        <w:trPr>
+          <w:cnfStyle w:val="000000100000" w:firstRow="0" w:lastRow="0" w:firstColumn="0" w:lastColumn="0" w:oddVBand="0" w:evenVBand="0" w:oddHBand="1" w:evenHBand="0" w:firstRowFirstColumn="0" w:firstRowLastColumn="0" w:lastRowFirstColumn="0" w:lastRowLastColumn="0"/>
+        </w:trPr>
+        <w:tc>
+          <w:tcPr>
+            <w:cnfStyle w:val="001000000000" w:firstRow="0" w:lastRow="0" w:firstColumn="1" w:lastColumn="0" w:oddVBand="0" w:evenVBand="0" w:oddHBand="0" w:evenHBand="0" w:firstRowFirstColumn="0" w:firstRowLastColumn="0" w:lastRowFirstColumn="0" w:lastRowLastColumn="0"/>
+            <w:tcW w:w="3320" w:type="dxa"/>
+            <w:vAlign w:val="center"/>
+          </w:tcPr>
+          <w:p>
+            <w:pPr>
+              <w:spacing w:line="276" w:lineRule="auto"/>
+              <w:jc w:val="center"/>
+              <w:rPr>
+                <w:sz w:val="16"/>
+                <w:szCs w:val="16"/>
+              </w:rPr>
+            </w:pPr>
+          </w:p>
+        </w:tc>
+        <w:tc>
+          <w:tcPr>
+            <w:tcW w:w="3321" w:type="dxa"/>
+            <w:vAlign w:val="center"/>
+          </w:tcPr>
+          <w:p>
+            <w:pPr>
+              <w:spacing w:line="276" w:lineRule="auto"/>
+              <w:jc w:val="center"/>
+              <w:cnfStyle w:val="000000100000" w:firstRow="0" w:lastRow="0" w:firstColumn="0" w:lastColumn="0" w:oddVBand="0" w:evenVBand="0" w:oddHBand="1" w:evenHBand="0" w:firstRowFirstColumn="0" w:firstRowLastColumn="0" w:lastRowFirstColumn="0" w:lastRowLastColumn="0"/>
+              <w:rPr>
+                <w:sz w:val="16"/>
+                <w:szCs w:val="16"/>
+              </w:rPr>
+            </w:pPr>
+            <w:r>
+              <w:rPr>
+                <w:sz w:val="16"/>
+                <w:szCs w:val="16"/>
+              </w:rPr>
+              <w:t>Energía eléctrica</w:t>
+            </w:r>
+          </w:p>
+        </w:tc>
+        <w:tc>
+          <w:tcPr>
+            <w:tcW w:w="3321" w:type="dxa"/>
+            <w:vAlign w:val="center"/>
+          </w:tcPr>
+          <w:p>
+            <w:pPr>
+              <w:spacing w:line="276" w:lineRule="auto"/>
+              <w:jc w:val="center"/>
+              <w:cnfStyle w:val="000000100000" w:firstRow="0" w:lastRow="0" w:firstColumn="0" w:lastColumn="0" w:oddVBand="0" w:evenVBand="0" w:oddHBand="1" w:evenHBand="0" w:firstRowFirstColumn="0" w:firstRowLastColumn="0" w:lastRowFirstColumn="0" w:lastRowLastColumn="0"/>
+              <w:rPr>
+                <w:sz w:val="16"/>
+                <w:szCs w:val="16"/>
+              </w:rPr>
+            </w:pPr>
+            <w:r>
+              <w:rPr>
+                <w:sz w:val="16"/>
+                <w:szCs w:val="16"/>
+              </w:rPr>
+              <w:t>$1,350.00</w:t>
+            </w:r>
+          </w:p>
+        </w:tc>
+      </w:tr>
+      <w:tr>
+        <w:tc>
+          <w:tcPr>
+            <w:cnfStyle w:val="001000000000" w:firstRow="0" w:lastRow="0" w:firstColumn="1" w:lastColumn="0" w:oddVBand="0" w:evenVBand="0" w:oddHBand="0" w:evenHBand="0" w:firstRowFirstColumn="0" w:firstRowLastColumn="0" w:lastRowFirstColumn="0" w:lastRowLastColumn="0"/>
+            <w:tcW w:w="3320" w:type="dxa"/>
+            <w:vAlign w:val="center"/>
+          </w:tcPr>
+          <w:p>
+            <w:pPr>
+              <w:spacing w:line="276" w:lineRule="auto"/>
+              <w:jc w:val="center"/>
+              <w:rPr>
+                <w:sz w:val="16"/>
+                <w:szCs w:val="16"/>
+              </w:rPr>
+            </w:pPr>
+          </w:p>
+        </w:tc>
+        <w:tc>
+          <w:tcPr>
+            <w:tcW w:w="3321" w:type="dxa"/>
+            <w:vAlign w:val="center"/>
+          </w:tcPr>
+          <w:p>
+            <w:pPr>
+              <w:spacing w:line="276" w:lineRule="auto"/>
+              <w:jc w:val="center"/>
+              <w:cnfStyle w:val="000000000000" w:firstRow="0" w:lastRow="0" w:firstColumn="0" w:lastColumn="0" w:oddVBand="0" w:evenVBand="0" w:oddHBand="0" w:evenHBand="0" w:firstRowFirstColumn="0" w:firstRowLastColumn="0" w:lastRowFirstColumn="0" w:lastRowLastColumn="0"/>
+              <w:rPr>
+                <w:sz w:val="16"/>
+                <w:szCs w:val="16"/>
+              </w:rPr>
+            </w:pPr>
+            <w:r>
+              <w:rPr>
+                <w:sz w:val="16"/>
+                <w:szCs w:val="16"/>
+              </w:rPr>
+              <w:t>Internet</w:t>
+            </w:r>
+          </w:p>
+        </w:tc>
+        <w:tc>
+          <w:tcPr>
+            <w:tcW w:w="3321" w:type="dxa"/>
+            <w:vAlign w:val="center"/>
+          </w:tcPr>
+          <w:p>
+            <w:pPr>
+              <w:spacing w:line="276" w:lineRule="auto"/>
+              <w:jc w:val="center"/>
+              <w:cnfStyle w:val="000000000000" w:firstRow="0" w:lastRow="0" w:firstColumn="0" w:lastColumn="0" w:oddVBand="0" w:evenVBand="0" w:oddHBand="0" w:evenHBand="0" w:firstRowFirstColumn="0" w:firstRowLastColumn="0" w:lastRowFirstColumn="0" w:lastRowLastColumn="0"/>
+              <w:rPr>
+                <w:sz w:val="16"/>
+                <w:szCs w:val="16"/>
+              </w:rPr>
+            </w:pPr>
+            <w:r>
+              <w:rPr>
+                <w:sz w:val="16"/>
+                <w:szCs w:val="16"/>
+              </w:rPr>
+              <w:t>$1,500.00</w:t>
+            </w:r>
+          </w:p>
+        </w:tc>
+      </w:tr>
+      <w:tr>
+        <w:trPr>
+          <w:cnfStyle w:val="000000100000" w:firstRow="0" w:lastRow="0" w:firstColumn="0" w:lastColumn="0" w:oddVBand="0" w:evenVBand="0" w:oddHBand="1" w:evenHBand="0" w:firstRowFirstColumn="0" w:firstRowLastColumn="0" w:lastRowFirstColumn="0" w:lastRowLastColumn="0"/>
+        </w:trPr>
+        <w:tc>
+          <w:tcPr>
+            <w:cnfStyle w:val="001000000000" w:firstRow="0" w:lastRow="0" w:firstColumn="1" w:lastColumn="0" w:oddVBand="0" w:evenVBand="0" w:oddHBand="0" w:evenHBand="0" w:firstRowFirstColumn="0" w:firstRowLastColumn="0" w:lastRowFirstColumn="0" w:lastRowLastColumn="0"/>
+            <w:tcW w:w="3320" w:type="dxa"/>
+            <w:vAlign w:val="center"/>
+          </w:tcPr>
+          <w:p>
+            <w:pPr>
+              <w:spacing w:line="276" w:lineRule="auto"/>
+              <w:jc w:val="center"/>
+              <w:rPr>
+                <w:sz w:val="16"/>
+                <w:szCs w:val="16"/>
+              </w:rPr>
+            </w:pPr>
+          </w:p>
+        </w:tc>
+        <w:tc>
+          <w:tcPr>
+            <w:tcW w:w="3321" w:type="dxa"/>
+            <w:vAlign w:val="center"/>
+          </w:tcPr>
+          <w:p>
+            <w:pPr>
+              <w:spacing w:line="276" w:lineRule="auto"/>
+              <w:jc w:val="center"/>
+              <w:cnfStyle w:val="000000100000" w:firstRow="0" w:lastRow="0" w:firstColumn="0" w:lastColumn="0" w:oddVBand="0" w:evenVBand="0" w:oddHBand="1" w:evenHBand="0" w:firstRowFirstColumn="0" w:firstRowLastColumn="0" w:lastRowFirstColumn="0" w:lastRowLastColumn="0"/>
+              <w:rPr>
+                <w:sz w:val="16"/>
+                <w:szCs w:val="16"/>
+              </w:rPr>
+            </w:pPr>
+            <w:r>
+              <w:rPr>
+                <w:sz w:val="16"/>
+                <w:szCs w:val="16"/>
+              </w:rPr>
+              <w:t>Telefonía</w:t>
+            </w:r>
+          </w:p>
+        </w:tc>
+        <w:tc>
+          <w:tcPr>
+            <w:tcW w:w="3321" w:type="dxa"/>
+            <w:vAlign w:val="center"/>
+          </w:tcPr>
+          <w:p>
+            <w:pPr>
+              <w:spacing w:line="276" w:lineRule="auto"/>
+              <w:jc w:val="center"/>
+              <w:cnfStyle w:val="000000100000" w:firstRow="0" w:lastRow="0" w:firstColumn="0" w:lastColumn="0" w:oddVBand="0" w:evenVBand="0" w:oddHBand="1" w:evenHBand="0" w:firstRowFirstColumn="0" w:firstRowLastColumn="0" w:lastRowFirstColumn="0" w:lastRowLastColumn="0"/>
+              <w:rPr>
+                <w:sz w:val="16"/>
+                <w:szCs w:val="16"/>
+              </w:rPr>
+            </w:pPr>
+            <w:r>
+              <w:rPr>
+                <w:sz w:val="16"/>
+                <w:szCs w:val="16"/>
+              </w:rPr>
+              <w:t>$900.00</w:t>
+            </w:r>
+          </w:p>
+        </w:tc>
+      </w:tr>
+      <w:tr>
+        <w:tc>
+          <w:tcPr>
+            <w:cnfStyle w:val="001000000000" w:firstRow="0" w:lastRow="0" w:firstColumn="1" w:lastColumn="0" w:oddVBand="0" w:evenVBand="0" w:oddHBand="0" w:evenHBand="0" w:firstRowFirstColumn="0" w:firstRowLastColumn="0" w:lastRowFirstColumn="0" w:lastRowLastColumn="0"/>
+            <w:tcW w:w="3320" w:type="dxa"/>
+            <w:vAlign w:val="center"/>
+          </w:tcPr>
+          <w:p>
+            <w:pPr>
+              <w:spacing w:line="276" w:lineRule="auto"/>
+              <w:jc w:val="center"/>
+              <w:rPr>
+                <w:sz w:val="16"/>
+                <w:szCs w:val="16"/>
+              </w:rPr>
+            </w:pPr>
+          </w:p>
+        </w:tc>
+        <w:tc>
+          <w:tcPr>
+            <w:tcW w:w="3321" w:type="dxa"/>
+            <w:vAlign w:val="center"/>
+          </w:tcPr>
+          <w:p>
+            <w:pPr>
+              <w:spacing w:line="276" w:lineRule="auto"/>
+              <w:jc w:val="center"/>
+              <w:cnfStyle w:val="000000000000" w:firstRow="0" w:lastRow="0" w:firstColumn="0" w:lastColumn="0" w:oddVBand="0" w:evenVBand="0" w:oddHBand="0" w:evenHBand="0" w:firstRowFirstColumn="0" w:firstRowLastColumn="0" w:lastRowFirstColumn="0" w:lastRowLastColumn="0"/>
+              <w:rPr>
+                <w:sz w:val="16"/>
+                <w:szCs w:val="16"/>
+              </w:rPr>
+            </w:pPr>
+            <w:r>
+              <w:rPr>
+                <w:sz w:val="16"/>
+                <w:szCs w:val="16"/>
+              </w:rPr>
+              <w:t>Holgura (35% del total)</w:t>
+            </w:r>
+          </w:p>
+        </w:tc>
+        <w:tc>
+          <w:tcPr>
+            <w:tcW w:w="3321" w:type="dxa"/>
+            <w:vAlign w:val="center"/>
+          </w:tcPr>
+          <w:p>
+            <w:pPr>
+              <w:spacing w:line="276" w:lineRule="auto"/>
+              <w:jc w:val="center"/>
+              <w:cnfStyle w:val="000000000000" w:firstRow="0" w:lastRow="0" w:firstColumn="0" w:lastColumn="0" w:oddVBand="0" w:evenVBand="0" w:oddHBand="0" w:evenHBand="0" w:firstRowFirstColumn="0" w:firstRowLastColumn="0" w:lastRowFirstColumn="0" w:lastRowLastColumn="0"/>
+              <w:rPr>
+                <w:sz w:val="16"/>
+                <w:szCs w:val="16"/>
+              </w:rPr>
+            </w:pPr>
+            <w:r>
+              <w:rPr>
+                <w:sz w:val="16"/>
+                <w:szCs w:val="16"/>
+              </w:rPr>
+              <w:t>$1,312.50</w:t>
+            </w:r>
+          </w:p>
+        </w:tc>
+      </w:tr>
+      <w:tr>
+        <w:trPr>
+          <w:cnfStyle w:val="010000000000" w:firstRow="0" w:lastRow="1" w:firstColumn="0" w:lastColumn="0" w:oddVBand="0" w:evenVBand="0" w:oddHBand="0" w:evenHBand="0" w:firstRowFirstColumn="0" w:firstRowLastColumn="0" w:lastRowFirstColumn="0" w:lastRowLastColumn="0"/>
+        </w:trPr>
+        <w:tc>
+          <w:tcPr>
+            <w:cnfStyle w:val="001000000000" w:firstRow="0" w:lastRow="0" w:firstColumn="1" w:lastColumn="0" w:oddVBand="0" w:evenVBand="0" w:oddHBand="0" w:evenHBand="0" w:firstRowFirstColumn="0" w:firstRowLastColumn="0" w:lastRowFirstColumn="0" w:lastRowLastColumn="0"/>
+            <w:tcW w:w="3320" w:type="dxa"/>
+            <w:vAlign w:val="center"/>
+          </w:tcPr>
+          <w:p>
+            <w:pPr>
+              <w:spacing w:line="276" w:lineRule="auto"/>
+              <w:jc w:val="center"/>
+              <w:rPr>
+                <w:sz w:val="16"/>
+                <w:szCs w:val="16"/>
+              </w:rPr>
+            </w:pPr>
+            <w:r>
+              <w:rPr>
+                <w:sz w:val="16"/>
+                <w:szCs w:val="16"/>
+              </w:rPr>
+              <w:t>Total</w:t>
+            </w:r>
+          </w:p>
+        </w:tc>
+        <w:tc>
+          <w:tcPr>
+            <w:tcW w:w="3321" w:type="dxa"/>
+            <w:vAlign w:val="center"/>
+          </w:tcPr>
+          <w:p>
+            <w:pPr>
+              <w:spacing w:line="276" w:lineRule="auto"/>
+              <w:jc w:val="center"/>
+              <w:cnfStyle w:val="010000000000" w:firstRow="0" w:lastRow="1" w:firstColumn="0" w:lastColumn="0" w:oddVBand="0" w:evenVBand="0" w:oddHBand="0" w:evenHBand="0" w:firstRowFirstColumn="0" w:firstRowLastColumn="0" w:lastRowFirstColumn="0" w:lastRowLastColumn="0"/>
+              <w:rPr>
+                <w:sz w:val="16"/>
+                <w:szCs w:val="16"/>
+              </w:rPr>
+            </w:pPr>
+          </w:p>
+        </w:tc>
+        <w:tc>
+          <w:tcPr>
+            <w:tcW w:w="3321" w:type="dxa"/>
+            <w:vAlign w:val="center"/>
+          </w:tcPr>
+          <w:p>
+            <w:pPr>
+              <w:spacing w:line="276" w:lineRule="auto"/>
+              <w:jc w:val="center"/>
+              <w:cnfStyle w:val="010000000000" w:firstRow="0" w:lastRow="1" w:firstColumn="0" w:lastColumn="0" w:oddVBand="0" w:evenVBand="0" w:oddHBand="0" w:evenHBand="0" w:firstRowFirstColumn="0" w:firstRowLastColumn="0" w:lastRowFirstColumn="0" w:lastRowLastColumn="0"/>
+              <w:rPr>
+                <w:sz w:val="16"/>
+                <w:szCs w:val="16"/>
+              </w:rPr>
+            </w:pPr>
+            <w:r>
+              <w:rPr>
+                <w:sz w:val="16"/>
+                <w:szCs w:val="16"/>
+              </w:rPr>
+              <w:t>$5,062.50</w:t>
+            </w:r>
+          </w:p>
+        </w:tc>
+      </w:tr>
+    </w:tbl>
+    <w:p>
+      <w:pPr>
+        <w:pStyle w:val="Ttulo2"/>
+        <w:spacing w:before="240" w:line="276" w:lineRule="auto"/>
+      </w:pPr>
+      <w:r>
+        <w:lastRenderedPageBreak/>
+        <w:t>Costo total del proyecto</w:t>
+      </w:r>
+    </w:p>
+    <w:p>
+      <w:pPr>
+        <w:spacing w:before="240" w:line="276" w:lineRule="auto"/>
+        <w:jc w:val="both"/>
+      </w:pPr>
+      <w:r>
+        <w:t>Se calcula el costo total del proyecto tomando en cuenta los sueldos y los gastos operativos</w:t>
+      </w:r>
+    </w:p>
+    <w:tbl>
+      <w:tblPr>
+        <w:tblStyle w:val="Tablaconcuadrcula4-nfasis5"/>
+        <w:tblW w:w="0" w:type="auto"/>
+        <w:tblLook w:val="05E0" w:firstRow="1" w:lastRow="1" w:firstColumn="1" w:lastColumn="1" w:noHBand="0" w:noVBand="1"/>
+      </w:tblPr>
+      <w:tblGrid>
+        <w:gridCol w:w="4981"/>
+        <w:gridCol w:w="4981"/>
+      </w:tblGrid>
+      <w:tr>
+        <w:trPr>
+          <w:cnfStyle w:val="100000000000" w:firstRow="1" w:lastRow="0" w:firstColumn="0" w:lastColumn="0" w:oddVBand="0" w:evenVBand="0" w:oddHBand="0" w:evenHBand="0" w:firstRowFirstColumn="0" w:firstRowLastColumn="0" w:lastRowFirstColumn="0" w:lastRowLastColumn="0"/>
+        </w:trPr>
+        <w:tc>
+          <w:tcPr>
+            <w:cnfStyle w:val="001000000000" w:firstRow="0" w:lastRow="0" w:firstColumn="1" w:lastColumn="0" w:oddVBand="0" w:evenVBand="0" w:oddHBand="0" w:evenHBand="0" w:firstRowFirstColumn="0" w:firstRowLastColumn="0" w:lastRowFirstColumn="0" w:lastRowLastColumn="0"/>
+            <w:tcW w:w="4981" w:type="dxa"/>
+            <w:vAlign w:val="center"/>
+          </w:tcPr>
+          <w:p>
+            <w:pPr>
+              <w:spacing w:line="276" w:lineRule="auto"/>
+              <w:jc w:val="center"/>
+              <w:rPr>
+                <w:sz w:val="16"/>
+                <w:szCs w:val="16"/>
+              </w:rPr>
+            </w:pPr>
+            <w:r>
+              <w:rPr>
+                <w:sz w:val="16"/>
+                <w:szCs w:val="16"/>
+              </w:rPr>
+              <w:t>Descripción</w:t>
+            </w:r>
+          </w:p>
+        </w:tc>
+        <w:tc>
+          <w:tcPr>
+            <w:cnfStyle w:val="000100000000" w:firstRow="0" w:lastRow="0" w:firstColumn="0" w:lastColumn="1" w:oddVBand="0" w:evenVBand="0" w:oddHBand="0" w:evenHBand="0" w:firstRowFirstColumn="0" w:firstRowLastColumn="0" w:lastRowFirstColumn="0" w:lastRowLastColumn="0"/>
+            <w:tcW w:w="4981" w:type="dxa"/>
+            <w:vAlign w:val="center"/>
+          </w:tcPr>
+          <w:p>
+            <w:pPr>
+              <w:spacing w:line="276" w:lineRule="auto"/>
+              <w:jc w:val="center"/>
+              <w:rPr>
+                <w:sz w:val="16"/>
+                <w:szCs w:val="16"/>
+              </w:rPr>
+            </w:pPr>
+            <w:r>
+              <w:rPr>
+                <w:sz w:val="16"/>
+                <w:szCs w:val="16"/>
+              </w:rPr>
+              <w:t>Costo</w:t>
+            </w:r>
+          </w:p>
+        </w:tc>
+      </w:tr>
+      <w:tr>
+        <w:trPr>
+          <w:cnfStyle w:val="000000100000" w:firstRow="0" w:lastRow="0" w:firstColumn="0" w:lastColumn="0" w:oddVBand="0" w:evenVBand="0" w:oddHBand="1" w:evenHBand="0" w:firstRowFirstColumn="0" w:firstRowLastColumn="0" w:lastRowFirstColumn="0" w:lastRowLastColumn="0"/>
+        </w:trPr>
+        <w:tc>
+          <w:tcPr>
+            <w:cnfStyle w:val="001000000000" w:firstRow="0" w:lastRow="0" w:firstColumn="1" w:lastColumn="0" w:oddVBand="0" w:evenVBand="0" w:oddHBand="0" w:evenHBand="0" w:firstRowFirstColumn="0" w:firstRowLastColumn="0" w:lastRowFirstColumn="0" w:lastRowLastColumn="0"/>
+            <w:tcW w:w="4981" w:type="dxa"/>
+            <w:vAlign w:val="center"/>
+          </w:tcPr>
+          <w:p>
+            <w:pPr>
+              <w:spacing w:line="276" w:lineRule="auto"/>
+              <w:jc w:val="center"/>
+              <w:rPr>
+                <w:sz w:val="16"/>
+                <w:szCs w:val="16"/>
+              </w:rPr>
+            </w:pPr>
+            <w:r>
+              <w:rPr>
+                <w:sz w:val="16"/>
+                <w:szCs w:val="16"/>
+              </w:rPr>
+              <w:t>Animadores</w:t>
+            </w:r>
+          </w:p>
+        </w:tc>
+        <w:tc>
+          <w:tcPr>
+            <w:cnfStyle w:val="000100000000" w:firstRow="0" w:lastRow="0" w:firstColumn="0" w:lastColumn="1" w:oddVBand="0" w:evenVBand="0" w:oddHBand="0" w:evenHBand="0" w:firstRowFirstColumn="0" w:firstRowLastColumn="0" w:lastRowFirstColumn="0" w:lastRowLastColumn="0"/>
+            <w:tcW w:w="4981" w:type="dxa"/>
+            <w:vAlign w:val="center"/>
+          </w:tcPr>
+          <w:p>
+            <w:pPr>
+              <w:spacing w:line="276" w:lineRule="auto"/>
+              <w:jc w:val="center"/>
+              <w:rPr>
+                <w:sz w:val="16"/>
+                <w:szCs w:val="16"/>
+              </w:rPr>
+            </w:pPr>
+            <w:r>
+              <w:rPr>
+                <w:sz w:val="16"/>
+                <w:szCs w:val="16"/>
+              </w:rPr>
+              <w:t>$32,297.40</w:t>
+            </w:r>
+          </w:p>
+        </w:tc>
+      </w:tr>
+      <w:tr>
+        <w:tc>
+          <w:tcPr>
+            <w:cnfStyle w:val="001000000000" w:firstRow="0" w:lastRow="0" w:firstColumn="1" w:lastColumn="0" w:oddVBand="0" w:evenVBand="0" w:oddHBand="0" w:evenHBand="0" w:firstRowFirstColumn="0" w:firstRowLastColumn="0" w:lastRowFirstColumn="0" w:lastRowLastColumn="0"/>
+            <w:tcW w:w="4981" w:type="dxa"/>
+            <w:vAlign w:val="center"/>
+          </w:tcPr>
+          <w:p>
+            <w:pPr>
+              <w:spacing w:line="276" w:lineRule="auto"/>
+              <w:jc w:val="center"/>
+              <w:rPr>
+                <w:sz w:val="16"/>
+                <w:szCs w:val="16"/>
+              </w:rPr>
+            </w:pPr>
+            <w:r>
+              <w:rPr>
+                <w:sz w:val="16"/>
+                <w:szCs w:val="16"/>
+              </w:rPr>
+              <w:t>Consultor</w:t>
+            </w:r>
+          </w:p>
+        </w:tc>
+        <w:tc>
+          <w:tcPr>
+            <w:cnfStyle w:val="000100000000" w:firstRow="0" w:lastRow="0" w:firstColumn="0" w:lastColumn="1" w:oddVBand="0" w:evenVBand="0" w:oddHBand="0" w:evenHBand="0" w:firstRowFirstColumn="0" w:firstRowLastColumn="0" w:lastRowFirstColumn="0" w:lastRowLastColumn="0"/>
+            <w:tcW w:w="4981" w:type="dxa"/>
+            <w:vAlign w:val="center"/>
+          </w:tcPr>
+          <w:p>
+            <w:pPr>
+              <w:spacing w:line="276" w:lineRule="auto"/>
+              <w:jc w:val="center"/>
+              <w:rPr>
+                <w:sz w:val="16"/>
+                <w:szCs w:val="16"/>
+              </w:rPr>
+            </w:pPr>
+            <w:r>
+              <w:rPr>
+                <w:sz w:val="16"/>
+                <w:szCs w:val="16"/>
+              </w:rPr>
+              <w:t>$6,517.20</w:t>
+            </w:r>
+          </w:p>
+        </w:tc>
+      </w:tr>
+      <w:tr>
+        <w:trPr>
+          <w:cnfStyle w:val="000000100000" w:firstRow="0" w:lastRow="0" w:firstColumn="0" w:lastColumn="0" w:oddVBand="0" w:evenVBand="0" w:oddHBand="1" w:evenHBand="0" w:firstRowFirstColumn="0" w:firstRowLastColumn="0" w:lastRowFirstColumn="0" w:lastRowLastColumn="0"/>
+        </w:trPr>
+        <w:tc>
+          <w:tcPr>
+            <w:cnfStyle w:val="001000000000" w:firstRow="0" w:lastRow="0" w:firstColumn="1" w:lastColumn="0" w:oddVBand="0" w:evenVBand="0" w:oddHBand="0" w:evenHBand="0" w:firstRowFirstColumn="0" w:firstRowLastColumn="0" w:lastRowFirstColumn="0" w:lastRowLastColumn="0"/>
+            <w:tcW w:w="4981" w:type="dxa"/>
+            <w:vAlign w:val="center"/>
+          </w:tcPr>
+          <w:p>
+            <w:pPr>
+              <w:spacing w:line="276" w:lineRule="auto"/>
+              <w:jc w:val="center"/>
+              <w:rPr>
+                <w:sz w:val="16"/>
+                <w:szCs w:val="16"/>
+              </w:rPr>
+            </w:pPr>
+            <w:r>
+              <w:rPr>
+                <w:sz w:val="16"/>
+                <w:szCs w:val="16"/>
+              </w:rPr>
+              <w:t>Gastos operativos</w:t>
+            </w:r>
+          </w:p>
+        </w:tc>
+        <w:tc>
+          <w:tcPr>
+            <w:cnfStyle w:val="000100000000" w:firstRow="0" w:lastRow="0" w:firstColumn="0" w:lastColumn="1" w:oddVBand="0" w:evenVBand="0" w:oddHBand="0" w:evenHBand="0" w:firstRowFirstColumn="0" w:firstRowLastColumn="0" w:lastRowFirstColumn="0" w:lastRowLastColumn="0"/>
+            <w:tcW w:w="4981" w:type="dxa"/>
+            <w:vAlign w:val="center"/>
+          </w:tcPr>
+          <w:p>
+            <w:pPr>
+              <w:spacing w:line="276" w:lineRule="auto"/>
+              <w:jc w:val="center"/>
+              <w:rPr>
+                <w:sz w:val="16"/>
+                <w:szCs w:val="16"/>
+              </w:rPr>
+            </w:pPr>
+            <w:r>
+              <w:rPr>
+                <w:sz w:val="16"/>
+                <w:szCs w:val="16"/>
+              </w:rPr>
+              <w:t>$5,062.50</w:t>
+            </w:r>
+          </w:p>
+        </w:tc>
+      </w:tr>
+      <w:tr>
+        <w:tc>
+          <w:tcPr>
+            <w:cnfStyle w:val="001000000000" w:firstRow="0" w:lastRow="0" w:firstColumn="1" w:lastColumn="0" w:oddVBand="0" w:evenVBand="0" w:oddHBand="0" w:evenHBand="0" w:firstRowFirstColumn="0" w:firstRowLastColumn="0" w:lastRowFirstColumn="0" w:lastRowLastColumn="0"/>
+            <w:tcW w:w="4981" w:type="dxa"/>
+            <w:vAlign w:val="center"/>
+          </w:tcPr>
+          <w:p>
+            <w:pPr>
+              <w:spacing w:line="276" w:lineRule="auto"/>
+              <w:jc w:val="center"/>
+              <w:rPr>
+                <w:sz w:val="16"/>
+                <w:szCs w:val="16"/>
+              </w:rPr>
+            </w:pPr>
+            <w:r>
+              <w:rPr>
+                <w:sz w:val="16"/>
+                <w:szCs w:val="16"/>
+              </w:rPr>
+              <w:t>Total</w:t>
+            </w:r>
+          </w:p>
+        </w:tc>
+        <w:tc>
+          <w:tcPr>
+            <w:cnfStyle w:val="000100000000" w:firstRow="0" w:lastRow="0" w:firstColumn="0" w:lastColumn="1" w:oddVBand="0" w:evenVBand="0" w:oddHBand="0" w:evenHBand="0" w:firstRowFirstColumn="0" w:firstRowLastColumn="0" w:lastRowFirstColumn="0" w:lastRowLastColumn="0"/>
+            <w:tcW w:w="4981" w:type="dxa"/>
+            <w:vAlign w:val="center"/>
+          </w:tcPr>
+          <w:p>
+            <w:pPr>
+              <w:spacing w:line="276" w:lineRule="auto"/>
+              <w:jc w:val="center"/>
+              <w:rPr>
+                <w:sz w:val="16"/>
+                <w:szCs w:val="16"/>
+              </w:rPr>
+            </w:pPr>
+            <w:r>
+              <w:rPr>
+                <w:sz w:val="16"/>
+                <w:szCs w:val="16"/>
+              </w:rPr>
+              <w:t>$43,877.10</w:t>
+            </w:r>
+          </w:p>
+        </w:tc>
+      </w:tr>
+      <w:tr>
+        <w:trPr>
+          <w:cnfStyle w:val="000000100000" w:firstRow="0" w:lastRow="0" w:firstColumn="0" w:lastColumn="0" w:oddVBand="0" w:evenVBand="0" w:oddHBand="1" w:evenHBand="0" w:firstRowFirstColumn="0" w:firstRowLastColumn="0" w:lastRowFirstColumn="0" w:lastRowLastColumn="0"/>
+        </w:trPr>
+        <w:tc>
+          <w:tcPr>
+            <w:cnfStyle w:val="001000000000" w:firstRow="0" w:lastRow="0" w:firstColumn="1" w:lastColumn="0" w:oddVBand="0" w:evenVBand="0" w:oddHBand="0" w:evenHBand="0" w:firstRowFirstColumn="0" w:firstRowLastColumn="0" w:lastRowFirstColumn="0" w:lastRowLastColumn="0"/>
+            <w:tcW w:w="4981" w:type="dxa"/>
+            <w:vAlign w:val="center"/>
+          </w:tcPr>
+          <w:p>
+            <w:pPr>
+              <w:spacing w:line="276" w:lineRule="auto"/>
+              <w:jc w:val="center"/>
+              <w:rPr>
+                <w:sz w:val="16"/>
+                <w:szCs w:val="16"/>
+              </w:rPr>
+            </w:pPr>
+            <w:r>
+              <w:rPr>
+                <w:sz w:val="16"/>
+                <w:szCs w:val="16"/>
+              </w:rPr>
+              <w:t>Utilidades, logística y planificación (50% del costo total)</w:t>
+            </w:r>
+          </w:p>
+        </w:tc>
+        <w:tc>
+          <w:tcPr>
+            <w:cnfStyle w:val="000100000000" w:firstRow="0" w:lastRow="0" w:firstColumn="0" w:lastColumn="1" w:oddVBand="0" w:evenVBand="0" w:oddHBand="0" w:evenHBand="0" w:firstRowFirstColumn="0" w:firstRowLastColumn="0" w:lastRowFirstColumn="0" w:lastRowLastColumn="0"/>
+            <w:tcW w:w="4981" w:type="dxa"/>
+            <w:vAlign w:val="center"/>
+          </w:tcPr>
+          <w:p>
+            <w:pPr>
+              <w:spacing w:line="276" w:lineRule="auto"/>
+              <w:jc w:val="center"/>
+              <w:rPr>
+                <w:sz w:val="16"/>
+                <w:szCs w:val="16"/>
+              </w:rPr>
+            </w:pPr>
+            <w:r>
+              <w:rPr>
+                <w:sz w:val="16"/>
+                <w:szCs w:val="16"/>
+              </w:rPr>
+              <w:t>$21,938.55</w:t>
+            </w:r>
+          </w:p>
+        </w:tc>
+      </w:tr>
+      <w:tr>
+        <w:trPr>
+          <w:cnfStyle w:val="010000000000" w:firstRow="0" w:lastRow="1" w:firstColumn="0" w:lastColumn="0" w:oddVBand="0" w:evenVBand="0" w:oddHBand="0" w:evenHBand="0" w:firstRowFirstColumn="0" w:firstRowLastColumn="0" w:lastRowFirstColumn="0" w:lastRowLastColumn="0"/>
+        </w:trPr>
+        <w:tc>
+          <w:tcPr>
+            <w:cnfStyle w:val="001000000000" w:firstRow="0" w:lastRow="0" w:firstColumn="1" w:lastColumn="0" w:oddVBand="0" w:evenVBand="0" w:oddHBand="0" w:evenHBand="0" w:firstRowFirstColumn="0" w:firstRowLastColumn="0" w:lastRowFirstColumn="0" w:lastRowLastColumn="0"/>
+            <w:tcW w:w="4981" w:type="dxa"/>
+            <w:vAlign w:val="center"/>
+          </w:tcPr>
+          <w:p>
+            <w:pPr>
+              <w:spacing w:line="276" w:lineRule="auto"/>
+              <w:jc w:val="center"/>
+              <w:rPr>
+                <w:sz w:val="16"/>
+                <w:szCs w:val="16"/>
+              </w:rPr>
+            </w:pPr>
+            <w:r>
+              <w:rPr>
+                <w:sz w:val="16"/>
+                <w:szCs w:val="16"/>
+              </w:rPr>
+              <w:t>Suma total</w:t>
+            </w:r>
+          </w:p>
+        </w:tc>
+        <w:tc>
+          <w:tcPr>
+            <w:cnfStyle w:val="000100000000" w:firstRow="0" w:lastRow="0" w:firstColumn="0" w:lastColumn="1" w:oddVBand="0" w:evenVBand="0" w:oddHBand="0" w:evenHBand="0" w:firstRowFirstColumn="0" w:firstRowLastColumn="0" w:lastRowFirstColumn="0" w:lastRowLastColumn="0"/>
+            <w:tcW w:w="4981" w:type="dxa"/>
+            <w:vAlign w:val="center"/>
+          </w:tcPr>
+          <w:p>
+            <w:pPr>
+              <w:spacing w:line="276" w:lineRule="auto"/>
+              <w:jc w:val="center"/>
+              <w:rPr>
+                <w:sz w:val="16"/>
+                <w:szCs w:val="16"/>
+              </w:rPr>
+            </w:pPr>
+            <w:r>
+              <w:rPr>
+                <w:sz w:val="16"/>
+                <w:szCs w:val="16"/>
+              </w:rPr>
+              <w:t>$65,815.65</w:t>
+            </w:r>
+          </w:p>
+        </w:tc>
+      </w:tr>
+    </w:tbl>
+    <w:p>
+      <w:pPr>
+        <w:pStyle w:val="Ttulo2"/>
+        <w:spacing w:before="240" w:line="276" w:lineRule="auto"/>
+      </w:pPr>
+      <w:r>
+        <w:t>Precio de venta sugerido</w:t>
+      </w:r>
+    </w:p>
+    <w:p>
+      <w:pPr>
+        <w:spacing w:before="240" w:line="276" w:lineRule="auto"/>
+        <w:jc w:val="both"/>
+      </w:pPr>
+      <w:r>
+        <w:t>Considerando que el desglose anterior toma en cuenta los sueldos, gatos operativos y una holgura del 50% en caso de algún imprevisto, se fija un precio de venta al público de nuestra aplicación en $200</w:t>
+      </w:r>
+      <w:r>
+        <w:t xml:space="preserve">.00. Consideramos este precio debido a que </w:t>
+      </w:r>
+    </w:p>
+    <w:p>
+      <w:pPr>
+        <w:pStyle w:val="Ttulo2"/>
+        <w:spacing w:before="240" w:line="276" w:lineRule="auto"/>
+      </w:pPr>
+      <w:r>
+        <w:t>Pr</w:t>
+      </w:r>
+      <w:r>
+        <w:t>oyección de ganancias</w:t>
+      </w:r>
+    </w:p>
     <w:p>
       <w:pPr>
         <w:spacing w:before="240" w:line="276" w:lineRule="auto"/>

</xml_diff>

<commit_message>
Se finaliza el análisis de costos
</commit_message>
<xml_diff>
--- a/AnalisisCostoAplicacion.docx
+++ b/AnalisisCostoAplicacion.docx
@@ -224,6 +224,7 @@
         </w:rPr>
         <w:t xml:space="preserve">Asignatura: </w:t>
       </w:r>
+      <w:proofErr w:type="spellStart"/>
       <w:r>
         <w:rPr>
           <w:rFonts w:ascii="Times New Roman" w:eastAsia="Times New Roman" w:hAnsi="Times New Roman" w:cs="Times New Roman"/>
@@ -232,7 +233,18 @@
           <w:szCs w:val="32"/>
           <w:lang w:eastAsia="es-MX"/>
         </w:rPr>
-        <w:t>Lab. C</w:t>
+        <w:t>Lab</w:t>
+      </w:r>
+      <w:proofErr w:type="spellEnd"/>
+      <w:r>
+        <w:rPr>
+          <w:rFonts w:ascii="Times New Roman" w:eastAsia="Times New Roman" w:hAnsi="Times New Roman" w:cs="Times New Roman"/>
+          <w:color w:val="000000"/>
+          <w:sz w:val="32"/>
+          <w:szCs w:val="32"/>
+          <w:lang w:eastAsia="es-MX"/>
+        </w:rPr>
+        <w:t>. C</w:t>
       </w:r>
       <w:r>
         <w:rPr>
@@ -614,17 +626,10 @@
           <w:szCs w:val="34"/>
           <w:lang w:eastAsia="es-MX"/>
         </w:rPr>
-        <w:t>Colin Santos Luis Froylan</w:t>
-      </w:r>
-    </w:p>
-    <w:p>
-      <w:pPr>
-        <w:pStyle w:val="Prrafodelista"/>
-        <w:numPr>
-          <w:ilvl w:val="0"/>
-          <w:numId w:val="4"/>
-        </w:numPr>
-        <w:spacing w:before="240" w:after="240" w:line="240" w:lineRule="auto"/>
+        <w:t xml:space="preserve">Colin Santos Luis </w:t>
+      </w:r>
+      <w:proofErr w:type="spellStart"/>
+      <w:r>
         <w:rPr>
           <w:rFonts w:ascii="Times New Roman" w:eastAsia="Times New Roman" w:hAnsi="Times New Roman" w:cs="Times New Roman"/>
           <w:b/>
@@ -634,8 +639,18 @@
           <w:szCs w:val="34"/>
           <w:lang w:eastAsia="es-MX"/>
         </w:rPr>
-      </w:pPr>
-      <w:r>
+        <w:t>Froylan</w:t>
+      </w:r>
+      <w:proofErr w:type="spellEnd"/>
+    </w:p>
+    <w:p>
+      <w:pPr>
+        <w:pStyle w:val="Prrafodelista"/>
+        <w:numPr>
+          <w:ilvl w:val="0"/>
+          <w:numId w:val="4"/>
+        </w:numPr>
+        <w:spacing w:before="240" w:after="240" w:line="240" w:lineRule="auto"/>
         <w:rPr>
           <w:rFonts w:ascii="Times New Roman" w:eastAsia="Times New Roman" w:hAnsi="Times New Roman" w:cs="Times New Roman"/>
           <w:b/>
@@ -645,6 +660,17 @@
           <w:szCs w:val="34"/>
           <w:lang w:eastAsia="es-MX"/>
         </w:rPr>
+      </w:pPr>
+      <w:r>
+        <w:rPr>
+          <w:rFonts w:ascii="Times New Roman" w:eastAsia="Times New Roman" w:hAnsi="Times New Roman" w:cs="Times New Roman"/>
+          <w:b/>
+          <w:bCs/>
+          <w:color w:val="000000"/>
+          <w:sz w:val="34"/>
+          <w:szCs w:val="34"/>
+          <w:lang w:eastAsia="es-MX"/>
+        </w:rPr>
         <w:t>Najera Noyola Karla Andrea</w:t>
       </w:r>
       <w:r>
@@ -781,7 +807,15 @@
         <w:t>De acuerdo con el</w:t>
       </w:r>
       <w:r>
-        <w:t xml:space="preserve"> buscador de empleo Glasdoor México, el salario promedio</w:t>
+        <w:t xml:space="preserve"> buscador de empleo </w:t>
+      </w:r>
+      <w:proofErr w:type="spellStart"/>
+      <w:r>
+        <w:t>Glasdoor</w:t>
+      </w:r>
+      <w:proofErr w:type="spellEnd"/>
+      <w:r>
+        <w:t xml:space="preserve"> México, el salario promedio</w:t>
       </w:r>
       <w:r>
         <w:t xml:space="preserve"> mensual</w:t>
@@ -3298,6 +3332,42 @@
       <w:r>
         <w:t xml:space="preserve">.00. Consideramos este precio debido a que </w:t>
       </w:r>
+      <w:r>
+        <w:t xml:space="preserve">todos los modelos del escenario mostrado en nuestra aplicación fueron creados casi por completo por nosotros (todos los elementos 3D se hicieron con la herramienta de software libre </w:t>
+      </w:r>
+      <w:proofErr w:type="spellStart"/>
+      <w:r>
+        <w:t>MagicaVoxel</w:t>
+      </w:r>
+      <w:proofErr w:type="spellEnd"/>
+      <w:r>
+        <w:t xml:space="preserve">, aunque el piso fue creado a partir de un modelo proporcionado por el </w:t>
+      </w:r>
+      <w:r>
+        <w:t>profesor,</w:t>
+      </w:r>
+      <w:r>
+        <w:t xml:space="preserve"> pero adaptado a las necesidades visuales del proyecto, al igual que el </w:t>
+      </w:r>
+      <w:proofErr w:type="spellStart"/>
+      <w:r>
+        <w:t>Skybox</w:t>
+      </w:r>
+      <w:proofErr w:type="spellEnd"/>
+      <w:r>
+        <w:t xml:space="preserve"> que fue editado con el fin de dar un ambiente completamente hecho con estilo </w:t>
+      </w:r>
+      <w:proofErr w:type="spellStart"/>
+      <w:r>
+        <w:t>Voxel</w:t>
+      </w:r>
+      <w:proofErr w:type="spellEnd"/>
+      <w:r>
+        <w:t xml:space="preserve"> Art)</w:t>
+      </w:r>
+      <w:r>
+        <w:t>.</w:t>
+      </w:r>
     </w:p>
     <w:p>
       <w:pPr>
@@ -3305,10 +3375,124 @@
         <w:spacing w:before="240" w:line="276" w:lineRule="auto"/>
       </w:pPr>
       <w:r>
-        <w:t>Pr</w:t>
-      </w:r>
-      <w:r>
-        <w:t>oyección de ganancias</w:t>
+        <w:t>Proyección de ganancias</w:t>
+      </w:r>
+    </w:p>
+    <w:p>
+      <w:pPr>
+        <w:spacing w:before="240" w:line="276" w:lineRule="auto"/>
+        <w:jc w:val="both"/>
+      </w:pPr>
+      <w:r>
+        <w:t>Para simplemente recuperar la inversión estimada de nuestro proyecto y tomando en cuenta el precio propuesto de nuestro proyecto, sería necesario vender un total de 220 unidades, las cuales estimamos vender en un lapso de 6 meses. Tomando en cuenta que tenga una buena aceptación por el público, estimamos que a partir del mes 7 tras su publicación podamos obtener la utilidad del 50% propuesta en nuestro análisis de ganancias, lo que implicaría vender 110 unidades más y alcanzar un total de 330 unidades vendidas</w:t>
+      </w:r>
+      <w:r>
+        <w:t xml:space="preserve">, aunque somos optimistas de poder vender aun más veces nuestro producto en el futuro. </w:t>
+      </w:r>
+    </w:p>
+    <w:p>
+      <w:pPr>
+        <w:pStyle w:val="Ttulo2"/>
+        <w:spacing w:before="240" w:line="276" w:lineRule="auto"/>
+      </w:pPr>
+      <w:r>
+        <w:t>Referencias</w:t>
+      </w:r>
+    </w:p>
+    <w:p>
+      <w:pPr>
+        <w:pStyle w:val="NormalWeb"/>
+        <w:spacing w:before="240" w:beforeAutospacing="0" w:after="0" w:afterAutospacing="0" w:line="276" w:lineRule="auto"/>
+        <w:ind w:left="720" w:hanging="720"/>
+        <w:rPr>
+          <w:rFonts w:asciiTheme="minorHAnsi" w:hAnsiTheme="minorHAnsi" w:cstheme="minorHAnsi"/>
+          <w:sz w:val="22"/>
+          <w:szCs w:val="22"/>
+        </w:rPr>
+      </w:pPr>
+      <w:r>
+        <w:rPr>
+          <w:rFonts w:asciiTheme="minorHAnsi" w:hAnsiTheme="minorHAnsi" w:cstheme="minorHAnsi"/>
+          <w:i/>
+          <w:iCs/>
+          <w:sz w:val="22"/>
+          <w:szCs w:val="22"/>
+        </w:rPr>
+        <w:t>Sueldos para animador 2D y 3D en México</w:t>
+      </w:r>
+      <w:r>
+        <w:rPr>
+          <w:rFonts w:asciiTheme="minorHAnsi" w:hAnsiTheme="minorHAnsi" w:cstheme="minorHAnsi"/>
+          <w:sz w:val="22"/>
+          <w:szCs w:val="22"/>
+        </w:rPr>
+        <w:t xml:space="preserve">. (2022, 22 febrero). </w:t>
+      </w:r>
+      <w:proofErr w:type="spellStart"/>
+      <w:r>
+        <w:rPr>
+          <w:rFonts w:asciiTheme="minorHAnsi" w:hAnsiTheme="minorHAnsi" w:cstheme="minorHAnsi"/>
+          <w:sz w:val="22"/>
+          <w:szCs w:val="22"/>
+        </w:rPr>
+        <w:t>Glassdoor</w:t>
+      </w:r>
+      <w:proofErr w:type="spellEnd"/>
+      <w:r>
+        <w:rPr>
+          <w:rFonts w:asciiTheme="minorHAnsi" w:hAnsiTheme="minorHAnsi" w:cstheme="minorHAnsi"/>
+          <w:sz w:val="22"/>
+          <w:szCs w:val="22"/>
+        </w:rPr>
+        <w:t>. https://www.glassdoor.com.mx/Sueldos/animador-2d-y-3d-sueldo-SRCH_KO0,16.htm</w:t>
+      </w:r>
+    </w:p>
+    <w:p>
+      <w:pPr>
+        <w:pStyle w:val="NormalWeb"/>
+        <w:spacing w:before="240" w:beforeAutospacing="0" w:after="0" w:afterAutospacing="0" w:line="276" w:lineRule="auto"/>
+        <w:ind w:left="720" w:hanging="720"/>
+        <w:rPr>
+          <w:rFonts w:asciiTheme="minorHAnsi" w:hAnsiTheme="minorHAnsi" w:cstheme="minorHAnsi"/>
+          <w:sz w:val="22"/>
+          <w:szCs w:val="22"/>
+        </w:rPr>
+      </w:pPr>
+      <w:r>
+        <w:rPr>
+          <w:rFonts w:asciiTheme="minorHAnsi" w:hAnsiTheme="minorHAnsi" w:cstheme="minorHAnsi"/>
+          <w:i/>
+          <w:iCs/>
+          <w:sz w:val="22"/>
+          <w:szCs w:val="22"/>
+        </w:rPr>
+        <w:t>Sueldos para Consultor en México</w:t>
+      </w:r>
+      <w:r>
+        <w:rPr>
+          <w:rFonts w:asciiTheme="minorHAnsi" w:hAnsiTheme="minorHAnsi" w:cstheme="minorHAnsi"/>
+          <w:sz w:val="22"/>
+          <w:szCs w:val="22"/>
+        </w:rPr>
+        <w:t xml:space="preserve">. (2022, 8 mayo). </w:t>
+      </w:r>
+      <w:proofErr w:type="spellStart"/>
+      <w:r>
+        <w:rPr>
+          <w:rFonts w:asciiTheme="minorHAnsi" w:hAnsiTheme="minorHAnsi" w:cstheme="minorHAnsi"/>
+          <w:sz w:val="22"/>
+          <w:szCs w:val="22"/>
+        </w:rPr>
+        <w:t>Glassdoor</w:t>
+      </w:r>
+      <w:proofErr w:type="spellEnd"/>
+      <w:r>
+        <w:rPr>
+          <w:rFonts w:asciiTheme="minorHAnsi" w:hAnsiTheme="minorHAnsi" w:cstheme="minorHAnsi"/>
+          <w:sz w:val="22"/>
+          <w:szCs w:val="22"/>
+        </w:rPr>
+        <w:t>. https://www.glassdoor.com.mx/Sueldos/consultor-sueldo-SRCH_KO0,9.htm</w:t>
       </w:r>
     </w:p>
     <w:p>
@@ -4649,6 +4833,23 @@
       </w:tcPr>
     </w:tblStylePr>
   </w:style>
+  <w:style w:type="paragraph" w:styleId="NormalWeb">
+    <w:name w:val="Normal (Web)"/>
+    <w:basedOn w:val="Normal"/>
+    <w:uiPriority w:val="99"/>
+    <w:semiHidden/>
+    <w:unhideWhenUsed/>
+    <w:rsid w:val="00613AE3"/>
+    <w:pPr>
+      <w:spacing w:before="100" w:beforeAutospacing="1" w:after="100" w:afterAutospacing="1" w:line="240" w:lineRule="auto"/>
+    </w:pPr>
+    <w:rPr>
+      <w:rFonts w:ascii="Times New Roman" w:eastAsia="Times New Roman" w:hAnsi="Times New Roman" w:cs="Times New Roman"/>
+      <w:sz w:val="24"/>
+      <w:szCs w:val="24"/>
+      <w:lang w:eastAsia="es-MX"/>
+    </w:rPr>
+  </w:style>
 </w:styles>
 </file>
 

</xml_diff>